<commit_message>
Add: Introduccion al docs Co-authored-by-sebastianAlvarez
</commit_message>
<xml_diff>
--- a/docs/Proyecto Final Paralela (1).docx
+++ b/docs/Proyecto Final Paralela (1).docx
@@ -4,7 +4,7 @@
   <w:body>
     <w:p>
       <w:pPr>
-        <w:pStyle w:val="Heading1"/>
+        <w:pStyle w:val="Ttulo1"/>
         <w:tabs>
           <w:tab w:val="center" w:pos="2616"/>
           <w:tab w:val="right" w:pos="9641"/>
@@ -280,37 +280,12 @@
           <w:color w:val="000000" w:themeColor="text1"/>
         </w:rPr>
       </w:pPr>
-      <w:proofErr w:type="spellStart"/>
       <w:r>
         <w:rPr>
           <w:rFonts w:ascii="Times New Roman" w:eastAsia="Times New Roman" w:hAnsi="Times New Roman" w:cs="Times New Roman"/>
           <w:color w:val="000000" w:themeColor="text1"/>
         </w:rPr>
-        <w:t>Sebastian</w:t>
-      </w:r>
-      <w:proofErr w:type="spellEnd"/>
-      <w:r>
-        <w:rPr>
-          <w:rFonts w:ascii="Times New Roman" w:eastAsia="Times New Roman" w:hAnsi="Times New Roman" w:cs="Times New Roman"/>
-          <w:color w:val="000000" w:themeColor="text1"/>
-        </w:rPr>
-        <w:t xml:space="preserve"> Gonzalo </w:t>
-      </w:r>
-      <w:proofErr w:type="spellStart"/>
-      <w:r>
-        <w:rPr>
-          <w:rFonts w:ascii="Times New Roman" w:eastAsia="Times New Roman" w:hAnsi="Times New Roman" w:cs="Times New Roman"/>
-          <w:color w:val="000000" w:themeColor="text1"/>
-        </w:rPr>
-        <w:t>Alvarez</w:t>
-      </w:r>
-      <w:proofErr w:type="spellEnd"/>
-      <w:r>
-        <w:rPr>
-          <w:rFonts w:ascii="Times New Roman" w:eastAsia="Times New Roman" w:hAnsi="Times New Roman" w:cs="Times New Roman"/>
-          <w:color w:val="000000" w:themeColor="text1"/>
-        </w:rPr>
-        <w:t xml:space="preserve"> 2024-1670 </w:t>
+        <w:t xml:space="preserve">Sebastian Gonzalo Alvarez 2024-1670 </w:t>
       </w:r>
     </w:p>
     <w:p>
@@ -1043,7 +1018,6 @@
         <w:rPr>
           <w:rFonts w:ascii="Times New Roman" w:eastAsia="Times New Roman" w:hAnsi="Times New Roman" w:cs="Times New Roman"/>
         </w:rPr>
-        <w:lastRenderedPageBreak/>
         <w:t>Nuestro objetivo es desarrollar un sistema capaz de analizar archivos de texto grandes mediante descomposición recursiva y procesamiento paralelo, con el fin de obtener estadísticas completas del contenido de forma eficiente y escalable.</w:t>
       </w:r>
     </w:p>
@@ -1413,7 +1387,6 @@
           <w:sz w:val="28"/>
           <w:szCs w:val="28"/>
         </w:rPr>
-        <w:lastRenderedPageBreak/>
         <w:t>Arquitectura general del sistema</w:t>
       </w:r>
     </w:p>
@@ -2003,7 +1976,6 @@
         <w:rPr>
           <w:rFonts w:ascii="Times New Roman" w:eastAsia="Times New Roman" w:hAnsi="Times New Roman" w:cs="Times New Roman"/>
         </w:rPr>
-        <w:lastRenderedPageBreak/>
         <w:t xml:space="preserve">-- Tarea: Suma los contadores numéricos (ej., </w:t>
       </w:r>
       <w:proofErr w:type="spellStart"/>
@@ -2407,26 +2379,617 @@
       <w:pPr>
         <w:rPr>
           <w:rFonts w:ascii="Times New Roman" w:eastAsia="Times New Roman" w:hAnsi="Times New Roman" w:cs="Times New Roman"/>
+          <w:b/>
+          <w:bCs/>
           <w:sz w:val="27"/>
           <w:szCs w:val="27"/>
-        </w:rPr>
-      </w:pPr>
-    </w:p>
-    <w:p>
-      <w:pPr>
-        <w:rPr>
-          <w:rFonts w:ascii="Times New Roman" w:eastAsia="Times New Roman" w:hAnsi="Times New Roman" w:cs="Times New Roman"/>
+          <w:lang w:val="es-419"/>
+        </w:rPr>
+      </w:pPr>
+      <w:r>
+        <w:rPr>
+          <w:rFonts w:ascii="Times New Roman" w:eastAsia="Times New Roman" w:hAnsi="Times New Roman" w:cs="Times New Roman"/>
+          <w:b/>
+          <w:bCs/>
           <w:sz w:val="27"/>
           <w:szCs w:val="27"/>
-        </w:rPr>
-      </w:pPr>
-    </w:p>
-    <w:p>
-      <w:pPr>
-        <w:rPr>
-          <w:rFonts w:ascii="Times New Roman" w:eastAsia="Times New Roman" w:hAnsi="Times New Roman" w:cs="Times New Roman"/>
+          <w:lang w:val="es-419"/>
+        </w:rPr>
+        <w:t>1. Descripción del Problema</w:t>
+      </w:r>
+    </w:p>
+    <w:p>
+      <w:pPr>
+        <w:rPr>
+          <w:rFonts w:ascii="Times New Roman" w:eastAsia="Times New Roman" w:hAnsi="Times New Roman" w:cs="Times New Roman"/>
+          <w:b/>
+          <w:bCs/>
           <w:sz w:val="27"/>
           <w:szCs w:val="27"/>
+          <w:lang w:val="es-419"/>
+        </w:rPr>
+      </w:pPr>
+      <w:r>
+        <w:rPr>
+          <w:rFonts w:ascii="Times New Roman" w:eastAsia="Times New Roman" w:hAnsi="Times New Roman" w:cs="Times New Roman"/>
+          <w:b/>
+          <w:bCs/>
+          <w:sz w:val="27"/>
+          <w:szCs w:val="27"/>
+          <w:lang w:val="es-419"/>
+        </w:rPr>
+        <w:t>1.1 Contexto del problema seleccionado</w:t>
+      </w:r>
+    </w:p>
+    <w:p>
+      <w:pPr>
+        <w:rPr>
+          <w:rFonts w:ascii="Times New Roman" w:eastAsia="Times New Roman" w:hAnsi="Times New Roman" w:cs="Times New Roman"/>
+        </w:rPr>
+      </w:pPr>
+      <w:r>
+        <w:rPr>
+          <w:rFonts w:ascii="Times New Roman" w:eastAsia="Times New Roman" w:hAnsi="Times New Roman" w:cs="Times New Roman"/>
+        </w:rPr>
+        <w:t xml:space="preserve">En la era actual de la información, la generación de datos no estructurados —específicamente texto— ha crecido exponencialmente. Desde registros de servidores (logs) y </w:t>
+      </w:r>
+      <w:proofErr w:type="spellStart"/>
+      <w:r>
+        <w:rPr>
+          <w:rFonts w:ascii="Times New Roman" w:eastAsia="Times New Roman" w:hAnsi="Times New Roman" w:cs="Times New Roman"/>
+        </w:rPr>
+        <w:t>feeds</w:t>
+      </w:r>
+      <w:proofErr w:type="spellEnd"/>
+      <w:r>
+        <w:rPr>
+          <w:rFonts w:ascii="Times New Roman" w:eastAsia="Times New Roman" w:hAnsi="Times New Roman" w:cs="Times New Roman"/>
+        </w:rPr>
+        <w:t xml:space="preserve"> de redes sociales, hasta grandes corpus literarios y </w:t>
+      </w:r>
+      <w:proofErr w:type="spellStart"/>
+      <w:r>
+        <w:rPr>
+          <w:rFonts w:ascii="Times New Roman" w:eastAsia="Times New Roman" w:hAnsi="Times New Roman" w:cs="Times New Roman"/>
+        </w:rPr>
+        <w:t>datasets</w:t>
+      </w:r>
+      <w:proofErr w:type="spellEnd"/>
+      <w:r>
+        <w:rPr>
+          <w:rFonts w:ascii="Times New Roman" w:eastAsia="Times New Roman" w:hAnsi="Times New Roman" w:cs="Times New Roman"/>
+        </w:rPr>
+        <w:t xml:space="preserve"> científicos, el volumen de información textual disponible desafía las capacidades de procesamiento tradicionales.</w:t>
+      </w:r>
+    </w:p>
+    <w:p>
+      <w:pPr>
+        <w:rPr>
+          <w:rFonts w:ascii="Times New Roman" w:eastAsia="Times New Roman" w:hAnsi="Times New Roman" w:cs="Times New Roman"/>
+        </w:rPr>
+      </w:pPr>
+      <w:r>
+        <w:rPr>
+          <w:rFonts w:ascii="Times New Roman" w:eastAsia="Times New Roman" w:hAnsi="Times New Roman" w:cs="Times New Roman"/>
+        </w:rPr>
+        <w:t>El problema fundamental radica en la latencia del procesamiento secuencial. Cuando se analiza un archivo de texto masivo (de cientos de megabytes o gigabytes) utilizando un enfoque lineal (leyendo línea por línea o palabra por palabra en un solo hilo), el tiempo de ejecución crece linealmente con el tamaño del archivo (</w:t>
+      </w:r>
+      <w:r>
+        <w:rPr>
+          <w:rFonts w:ascii="Times New Roman" w:eastAsia="Times New Roman" w:hAnsi="Times New Roman" w:cs="Times New Roman"/>
+        </w:rPr>
+        <w:t>O</w:t>
+      </w:r>
+      <w:r>
+        <w:rPr>
+          <w:rFonts w:ascii="Times New Roman" w:eastAsia="Times New Roman" w:hAnsi="Times New Roman" w:cs="Times New Roman"/>
+        </w:rPr>
+        <w:t>(N)). Esto crea un "cuello de botella" donde la CPU moderna, que típicamente posee múltiples núcleos, se encuentra subutilizada, ya que solo un núcleo trabaja mientras los demás permanecen inactivos esperando que termine la tarea serial.</w:t>
+      </w:r>
+    </w:p>
+    <w:p>
+      <w:pPr>
+        <w:rPr>
+          <w:rFonts w:ascii="Times New Roman" w:eastAsia="Times New Roman" w:hAnsi="Times New Roman" w:cs="Times New Roman"/>
+        </w:rPr>
+      </w:pPr>
+      <w:r>
+        <w:rPr>
+          <w:rFonts w:ascii="Times New Roman" w:eastAsia="Times New Roman" w:hAnsi="Times New Roman" w:cs="Times New Roman"/>
+        </w:rPr>
+        <w:t>El reto técnico, por tanto, no es solo contar palabras, sino cómo gestionar la carga de trabajo de manera eficiente para minimizar el tiempo de respuesta sin comprometer la integridad de los datos (por ejemplo, evitar cortar palabras a la mitad durante la división de bloques).</w:t>
+      </w:r>
+    </w:p>
+    <w:p>
+      <w:pPr>
+        <w:rPr>
+          <w:rFonts w:ascii="Times New Roman" w:eastAsia="Times New Roman" w:hAnsi="Times New Roman" w:cs="Times New Roman"/>
+          <w:b/>
+          <w:bCs/>
+          <w:lang w:val="es-419"/>
+        </w:rPr>
+      </w:pPr>
+      <w:r>
+        <w:rPr>
+          <w:rFonts w:ascii="Times New Roman" w:eastAsia="Times New Roman" w:hAnsi="Times New Roman" w:cs="Times New Roman"/>
+          <w:b/>
+          <w:bCs/>
+          <w:lang w:val="es-419"/>
+        </w:rPr>
+        <w:t>1.2 Aplicación del problema en un escenario real</w:t>
+      </w:r>
+    </w:p>
+    <w:p>
+      <w:pPr>
+        <w:rPr>
+          <w:rFonts w:ascii="Times New Roman" w:eastAsia="Times New Roman" w:hAnsi="Times New Roman" w:cs="Times New Roman"/>
+        </w:rPr>
+      </w:pPr>
+      <w:r>
+        <w:rPr>
+          <w:rFonts w:ascii="Times New Roman" w:eastAsia="Times New Roman" w:hAnsi="Times New Roman" w:cs="Times New Roman"/>
+        </w:rPr>
+        <w:t>La necesidad de una Calculadora Paralela de Estadísticas de Texto trasciende el ejercicio académico y tiene aplicaciones críticas en la industria:</w:t>
+      </w:r>
+    </w:p>
+    <w:p>
+      <w:pPr>
+        <w:tabs>
+          <w:tab w:val="num" w:pos="720"/>
+        </w:tabs>
+        <w:rPr>
+          <w:rFonts w:ascii="Times New Roman" w:eastAsia="Times New Roman" w:hAnsi="Times New Roman" w:cs="Times New Roman"/>
+        </w:rPr>
+      </w:pPr>
+      <w:r>
+        <w:rPr>
+          <w:rFonts w:ascii="Times New Roman" w:eastAsia="Times New Roman" w:hAnsi="Times New Roman" w:cs="Times New Roman"/>
+          <w:b/>
+          <w:bCs/>
+        </w:rPr>
+        <w:t>Ciberseguridad y DevOps (Análisis de Logs):</w:t>
+      </w:r>
+      <w:r>
+        <w:rPr>
+          <w:rFonts w:ascii="Times New Roman" w:eastAsia="Times New Roman" w:hAnsi="Times New Roman" w:cs="Times New Roman"/>
+        </w:rPr>
+        <w:t xml:space="preserve"> Imagina un servidor web que genera 5 GB de logs de acceso diariamente. Un administrador de sistemas necesita detectar rápidamente un ataque de fuerza bruta buscando cuántas veces aparece una IP específica o un código de error (ej. "403 </w:t>
+      </w:r>
+      <w:proofErr w:type="spellStart"/>
+      <w:r>
+        <w:rPr>
+          <w:rFonts w:ascii="Times New Roman" w:eastAsia="Times New Roman" w:hAnsi="Times New Roman" w:cs="Times New Roman"/>
+        </w:rPr>
+        <w:t>Forbidden</w:t>
+      </w:r>
+      <w:proofErr w:type="spellEnd"/>
+      <w:r>
+        <w:rPr>
+          <w:rFonts w:ascii="Times New Roman" w:eastAsia="Times New Roman" w:hAnsi="Times New Roman" w:cs="Times New Roman"/>
+        </w:rPr>
+        <w:t>"). Hacer esto secuencialmente podría tardar minutos valiosos; hacerlo en paralelo permite obtener la alerta en segundos.</w:t>
+      </w:r>
+    </w:p>
+    <w:p>
+      <w:pPr>
+        <w:tabs>
+          <w:tab w:val="num" w:pos="720"/>
+        </w:tabs>
+        <w:rPr>
+          <w:rFonts w:ascii="Times New Roman" w:eastAsia="Times New Roman" w:hAnsi="Times New Roman" w:cs="Times New Roman"/>
+        </w:rPr>
+      </w:pPr>
+      <w:r>
+        <w:rPr>
+          <w:rFonts w:ascii="Times New Roman" w:eastAsia="Times New Roman" w:hAnsi="Times New Roman" w:cs="Times New Roman"/>
+          <w:b/>
+          <w:bCs/>
+        </w:rPr>
+        <w:t xml:space="preserve">Ciencia de Datos y NLP (Procesamiento de Lenguaje Natural): </w:t>
+      </w:r>
+      <w:r>
+        <w:rPr>
+          <w:rFonts w:ascii="Times New Roman" w:eastAsia="Times New Roman" w:hAnsi="Times New Roman" w:cs="Times New Roman"/>
+        </w:rPr>
+        <w:t xml:space="preserve">Antes de entrenar modelos de Inteligencia Artificial (como </w:t>
+      </w:r>
+      <w:proofErr w:type="spellStart"/>
+      <w:r>
+        <w:rPr>
+          <w:rFonts w:ascii="Times New Roman" w:eastAsia="Times New Roman" w:hAnsi="Times New Roman" w:cs="Times New Roman"/>
+        </w:rPr>
+        <w:t>LLMs</w:t>
+      </w:r>
+      <w:proofErr w:type="spellEnd"/>
+      <w:r>
+        <w:rPr>
+          <w:rFonts w:ascii="Times New Roman" w:eastAsia="Times New Roman" w:hAnsi="Times New Roman" w:cs="Times New Roman"/>
+        </w:rPr>
+        <w:t xml:space="preserve">), se deben limpiar y </w:t>
+      </w:r>
+      <w:proofErr w:type="spellStart"/>
+      <w:r>
+        <w:rPr>
+          <w:rFonts w:ascii="Times New Roman" w:eastAsia="Times New Roman" w:hAnsi="Times New Roman" w:cs="Times New Roman"/>
+        </w:rPr>
+        <w:t>tokenizar</w:t>
+      </w:r>
+      <w:proofErr w:type="spellEnd"/>
+      <w:r>
+        <w:rPr>
+          <w:rFonts w:ascii="Times New Roman" w:eastAsia="Times New Roman" w:hAnsi="Times New Roman" w:cs="Times New Roman"/>
+        </w:rPr>
+        <w:t xml:space="preserve"> </w:t>
+      </w:r>
+      <w:proofErr w:type="spellStart"/>
+      <w:r>
+        <w:rPr>
+          <w:rFonts w:ascii="Times New Roman" w:eastAsia="Times New Roman" w:hAnsi="Times New Roman" w:cs="Times New Roman"/>
+        </w:rPr>
+        <w:t>datasets</w:t>
+      </w:r>
+      <w:proofErr w:type="spellEnd"/>
+      <w:r>
+        <w:rPr>
+          <w:rFonts w:ascii="Times New Roman" w:eastAsia="Times New Roman" w:hAnsi="Times New Roman" w:cs="Times New Roman"/>
+        </w:rPr>
+        <w:t xml:space="preserve"> gigantescos (como un </w:t>
+      </w:r>
+      <w:proofErr w:type="spellStart"/>
+      <w:r>
+        <w:rPr>
+          <w:rFonts w:ascii="Times New Roman" w:eastAsia="Times New Roman" w:hAnsi="Times New Roman" w:cs="Times New Roman"/>
+        </w:rPr>
+        <w:t>dump</w:t>
+      </w:r>
+      <w:proofErr w:type="spellEnd"/>
+      <w:r>
+        <w:rPr>
+          <w:rFonts w:ascii="Times New Roman" w:eastAsia="Times New Roman" w:hAnsi="Times New Roman" w:cs="Times New Roman"/>
+        </w:rPr>
+        <w:t xml:space="preserve"> de Wikipedia). Obtener estadísticas preliminares (frecuencia de palabras, conteo de tokens) es el primer paso obligatorio. Esta herramienta permite </w:t>
+      </w:r>
+      <w:proofErr w:type="spellStart"/>
+      <w:r>
+        <w:rPr>
+          <w:rFonts w:ascii="Times New Roman" w:eastAsia="Times New Roman" w:hAnsi="Times New Roman" w:cs="Times New Roman"/>
+        </w:rPr>
+        <w:t>pre-procesar</w:t>
+      </w:r>
+      <w:proofErr w:type="spellEnd"/>
+      <w:r>
+        <w:rPr>
+          <w:rFonts w:ascii="Times New Roman" w:eastAsia="Times New Roman" w:hAnsi="Times New Roman" w:cs="Times New Roman"/>
+        </w:rPr>
+        <w:t xml:space="preserve"> esos datos de forma escalable.</w:t>
+      </w:r>
+    </w:p>
+    <w:p>
+      <w:pPr>
+        <w:tabs>
+          <w:tab w:val="num" w:pos="720"/>
+        </w:tabs>
+        <w:rPr>
+          <w:rFonts w:ascii="Times New Roman" w:eastAsia="Times New Roman" w:hAnsi="Times New Roman" w:cs="Times New Roman"/>
+        </w:rPr>
+      </w:pPr>
+      <w:r>
+        <w:rPr>
+          <w:rFonts w:ascii="Times New Roman" w:eastAsia="Times New Roman" w:hAnsi="Times New Roman" w:cs="Times New Roman"/>
+          <w:b/>
+          <w:bCs/>
+        </w:rPr>
+        <w:t xml:space="preserve">Digitalización de Archivos Históricos: </w:t>
+      </w:r>
+      <w:r>
+        <w:rPr>
+          <w:rFonts w:ascii="Times New Roman" w:eastAsia="Times New Roman" w:hAnsi="Times New Roman" w:cs="Times New Roman"/>
+        </w:rPr>
+        <w:t>Bibliotecas digitales que procesan miles de libros escaneados (OCR) necesitan indexar rápidamente el contenido para permitir búsquedas. Este sistema permite ingerir libros completos y generar metadatos de frecuencia instantáneamente.</w:t>
+      </w:r>
+    </w:p>
+    <w:p>
+      <w:pPr>
+        <w:rPr>
+          <w:rFonts w:ascii="Times New Roman" w:eastAsia="Times New Roman" w:hAnsi="Times New Roman" w:cs="Times New Roman"/>
+          <w:b/>
+          <w:bCs/>
+          <w:lang w:val="es-419"/>
+        </w:rPr>
+      </w:pPr>
+      <w:r>
+        <w:rPr>
+          <w:rFonts w:ascii="Times New Roman" w:eastAsia="Times New Roman" w:hAnsi="Times New Roman" w:cs="Times New Roman"/>
+          <w:b/>
+          <w:bCs/>
+          <w:lang w:val="es-419"/>
+        </w:rPr>
+        <w:t>1.3 Importancia del paralelismo en la solución</w:t>
+      </w:r>
+    </w:p>
+    <w:p>
+      <w:pPr>
+        <w:rPr>
+          <w:rFonts w:ascii="Times New Roman" w:eastAsia="Times New Roman" w:hAnsi="Times New Roman" w:cs="Times New Roman"/>
+        </w:rPr>
+      </w:pPr>
+      <w:r>
+        <w:rPr>
+          <w:rFonts w:ascii="Times New Roman" w:eastAsia="Times New Roman" w:hAnsi="Times New Roman" w:cs="Times New Roman"/>
+        </w:rPr>
+        <w:t xml:space="preserve">La implementación de un enfoque paralelo, específicamente utilizando el patrón Divide y Vencerás (Recursive </w:t>
+      </w:r>
+      <w:proofErr w:type="spellStart"/>
+      <w:r>
+        <w:rPr>
+          <w:rFonts w:ascii="Times New Roman" w:eastAsia="Times New Roman" w:hAnsi="Times New Roman" w:cs="Times New Roman"/>
+        </w:rPr>
+        <w:t>Decomposition</w:t>
+      </w:r>
+      <w:proofErr w:type="spellEnd"/>
+      <w:r>
+        <w:rPr>
+          <w:rFonts w:ascii="Times New Roman" w:eastAsia="Times New Roman" w:hAnsi="Times New Roman" w:cs="Times New Roman"/>
+        </w:rPr>
+        <w:t>), es crucial por tres razones principales:</w:t>
+      </w:r>
+    </w:p>
+    <w:p>
+      <w:pPr>
+        <w:numPr>
+          <w:ilvl w:val="0"/>
+          <w:numId w:val="3"/>
+        </w:numPr>
+        <w:rPr>
+          <w:rFonts w:ascii="Times New Roman" w:eastAsia="Times New Roman" w:hAnsi="Times New Roman" w:cs="Times New Roman"/>
+          <w:lang w:val="es-419"/>
+        </w:rPr>
+      </w:pPr>
+      <w:r>
+        <w:rPr>
+          <w:rFonts w:ascii="Times New Roman" w:eastAsia="Times New Roman" w:hAnsi="Times New Roman" w:cs="Times New Roman"/>
+          <w:lang w:val="es-419"/>
+        </w:rPr>
+        <w:t>Reducción del Tiempo de Ejecución (</w:t>
+      </w:r>
+      <w:proofErr w:type="spellStart"/>
+      <w:r>
+        <w:rPr>
+          <w:rFonts w:ascii="Times New Roman" w:eastAsia="Times New Roman" w:hAnsi="Times New Roman" w:cs="Times New Roman"/>
+          <w:lang w:val="es-419"/>
+        </w:rPr>
+        <w:t>Speedup</w:t>
+      </w:r>
+      <w:proofErr w:type="spellEnd"/>
+      <w:r>
+        <w:rPr>
+          <w:rFonts w:ascii="Times New Roman" w:eastAsia="Times New Roman" w:hAnsi="Times New Roman" w:cs="Times New Roman"/>
+          <w:lang w:val="es-419"/>
+        </w:rPr>
+        <w:t>):</w:t>
+      </w:r>
+    </w:p>
+    <w:p>
+      <w:pPr>
+        <w:rPr>
+          <w:rFonts w:ascii="Times New Roman" w:eastAsia="Times New Roman" w:hAnsi="Times New Roman" w:cs="Times New Roman"/>
+          <w:lang w:val="es-419"/>
+        </w:rPr>
+      </w:pPr>
+      <w:r>
+        <w:rPr>
+          <w:rFonts w:ascii="Times New Roman" w:eastAsia="Times New Roman" w:hAnsi="Times New Roman" w:cs="Times New Roman"/>
+          <w:lang w:val="es-419"/>
+        </w:rPr>
+        <w:t xml:space="preserve">Al dividir el archivo en N bloques recursivos y procesarlos concurrentemente mediante </w:t>
+      </w:r>
+      <w:proofErr w:type="spellStart"/>
+      <w:r>
+        <w:rPr>
+          <w:rFonts w:ascii="Times New Roman" w:eastAsia="Times New Roman" w:hAnsi="Times New Roman" w:cs="Times New Roman"/>
+          <w:lang w:val="es-419"/>
+        </w:rPr>
+        <w:t>Tasks</w:t>
+      </w:r>
+      <w:proofErr w:type="spellEnd"/>
+      <w:r>
+        <w:rPr>
+          <w:rFonts w:ascii="Times New Roman" w:eastAsia="Times New Roman" w:hAnsi="Times New Roman" w:cs="Times New Roman"/>
+          <w:lang w:val="es-419"/>
+        </w:rPr>
+        <w:t xml:space="preserve"> de .NET, se rompe la dependencia lineal. Si el sistema cuenta con 8 núcleos lógicos, teóricamente se pueden procesar 8 secciones del texto simultáneamente, reduciendo drásticamente el tiempo total de espera comparado con la versión secuencial.</w:t>
+      </w:r>
+    </w:p>
+    <w:p>
+      <w:pPr>
+        <w:numPr>
+          <w:ilvl w:val="0"/>
+          <w:numId w:val="3"/>
+        </w:numPr>
+        <w:rPr>
+          <w:rFonts w:ascii="Times New Roman" w:eastAsia="Times New Roman" w:hAnsi="Times New Roman" w:cs="Times New Roman"/>
+          <w:lang w:val="en-US"/>
+        </w:rPr>
+      </w:pPr>
+      <w:proofErr w:type="spellStart"/>
+      <w:r>
+        <w:rPr>
+          <w:rFonts w:ascii="Times New Roman" w:eastAsia="Times New Roman" w:hAnsi="Times New Roman" w:cs="Times New Roman"/>
+          <w:lang w:val="en-US"/>
+        </w:rPr>
+        <w:t>Escalabilidad</w:t>
+      </w:r>
+      <w:proofErr w:type="spellEnd"/>
+      <w:r>
+        <w:rPr>
+          <w:rFonts w:ascii="Times New Roman" w:eastAsia="Times New Roman" w:hAnsi="Times New Roman" w:cs="Times New Roman"/>
+          <w:lang w:val="en-US"/>
+        </w:rPr>
+        <w:t xml:space="preserve"> y </w:t>
+      </w:r>
+      <w:proofErr w:type="spellStart"/>
+      <w:r>
+        <w:rPr>
+          <w:rFonts w:ascii="Times New Roman" w:eastAsia="Times New Roman" w:hAnsi="Times New Roman" w:cs="Times New Roman"/>
+          <w:lang w:val="en-US"/>
+        </w:rPr>
+        <w:t>Elasticidad</w:t>
+      </w:r>
+      <w:proofErr w:type="spellEnd"/>
+      <w:r>
+        <w:rPr>
+          <w:rFonts w:ascii="Times New Roman" w:eastAsia="Times New Roman" w:hAnsi="Times New Roman" w:cs="Times New Roman"/>
+          <w:lang w:val="en-US"/>
+        </w:rPr>
+        <w:t>:</w:t>
+      </w:r>
+    </w:p>
+    <w:p>
+      <w:pPr>
+        <w:rPr>
+          <w:rFonts w:ascii="Times New Roman" w:eastAsia="Times New Roman" w:hAnsi="Times New Roman" w:cs="Times New Roman"/>
+          <w:lang w:val="es-419"/>
+        </w:rPr>
+      </w:pPr>
+      <w:r>
+        <w:rPr>
+          <w:rFonts w:ascii="Times New Roman" w:eastAsia="Times New Roman" w:hAnsi="Times New Roman" w:cs="Times New Roman"/>
+        </w:rPr>
+        <w:t xml:space="preserve">La solución no depende de un tamaño fijo de archivo. Gracias a la recursividad, el sistema se adapta dinámicamente: si el archivo es pequeño, se procesa rápido; si es masivo, se divide en más </w:t>
+      </w:r>
+      <w:proofErr w:type="spellStart"/>
+      <w:r>
+        <w:rPr>
+          <w:rFonts w:ascii="Times New Roman" w:eastAsia="Times New Roman" w:hAnsi="Times New Roman" w:cs="Times New Roman"/>
+        </w:rPr>
+        <w:t>sub-tareas</w:t>
+      </w:r>
+      <w:proofErr w:type="spellEnd"/>
+      <w:r>
+        <w:rPr>
+          <w:rFonts w:ascii="Times New Roman" w:eastAsia="Times New Roman" w:hAnsi="Times New Roman" w:cs="Times New Roman"/>
+        </w:rPr>
+        <w:t xml:space="preserve"> hasta alcanzar un tamaño de bloque manejable (condición base). Esto permite que el software escale automáticamente según el hardware disponible (más núcleos = mayor paralelismo</w:t>
+      </w:r>
+      <w:r>
+        <w:rPr>
+          <w:rFonts w:ascii="Times New Roman" w:eastAsia="Times New Roman" w:hAnsi="Times New Roman" w:cs="Times New Roman"/>
+          <w:lang w:val="es-419"/>
+        </w:rPr>
+        <w:t>).</w:t>
+      </w:r>
+    </w:p>
+    <w:p>
+      <w:pPr>
+        <w:numPr>
+          <w:ilvl w:val="0"/>
+          <w:numId w:val="3"/>
+        </w:numPr>
+        <w:rPr>
+          <w:rFonts w:ascii="Times New Roman" w:eastAsia="Times New Roman" w:hAnsi="Times New Roman" w:cs="Times New Roman"/>
+          <w:lang w:val="en-US"/>
+        </w:rPr>
+      </w:pPr>
+      <w:r>
+        <w:rPr>
+          <w:rFonts w:ascii="Times New Roman" w:eastAsia="Times New Roman" w:hAnsi="Times New Roman" w:cs="Times New Roman"/>
+          <w:lang w:val="en-US"/>
+        </w:rPr>
+        <w:t xml:space="preserve">Uso </w:t>
+      </w:r>
+      <w:proofErr w:type="spellStart"/>
+      <w:r>
+        <w:rPr>
+          <w:rFonts w:ascii="Times New Roman" w:eastAsia="Times New Roman" w:hAnsi="Times New Roman" w:cs="Times New Roman"/>
+          <w:lang w:val="en-US"/>
+        </w:rPr>
+        <w:t>Eficiente</w:t>
+      </w:r>
+      <w:proofErr w:type="spellEnd"/>
+      <w:r>
+        <w:rPr>
+          <w:rFonts w:ascii="Times New Roman" w:eastAsia="Times New Roman" w:hAnsi="Times New Roman" w:cs="Times New Roman"/>
+          <w:lang w:val="en-US"/>
+        </w:rPr>
+        <w:t xml:space="preserve"> de </w:t>
+      </w:r>
+      <w:proofErr w:type="spellStart"/>
+      <w:r>
+        <w:rPr>
+          <w:rFonts w:ascii="Times New Roman" w:eastAsia="Times New Roman" w:hAnsi="Times New Roman" w:cs="Times New Roman"/>
+          <w:lang w:val="en-US"/>
+        </w:rPr>
+        <w:t>Recursos</w:t>
+      </w:r>
+      <w:proofErr w:type="spellEnd"/>
+      <w:r>
+        <w:rPr>
+          <w:rFonts w:ascii="Times New Roman" w:eastAsia="Times New Roman" w:hAnsi="Times New Roman" w:cs="Times New Roman"/>
+          <w:lang w:val="en-US"/>
+        </w:rPr>
+        <w:t>:</w:t>
+      </w:r>
+    </w:p>
+    <w:p>
+      <w:pPr>
+        <w:rPr>
+          <w:rFonts w:ascii="Times New Roman" w:eastAsia="Times New Roman" w:hAnsi="Times New Roman" w:cs="Times New Roman"/>
+        </w:rPr>
+      </w:pPr>
+      <w:r>
+        <w:rPr>
+          <w:rFonts w:ascii="Times New Roman" w:eastAsia="Times New Roman" w:hAnsi="Times New Roman" w:cs="Times New Roman"/>
+        </w:rPr>
+        <w:t xml:space="preserve">El paralelismo permite maximizar el </w:t>
+      </w:r>
+      <w:proofErr w:type="spellStart"/>
+      <w:r>
+        <w:rPr>
+          <w:rFonts w:ascii="Times New Roman" w:eastAsia="Times New Roman" w:hAnsi="Times New Roman" w:cs="Times New Roman"/>
+        </w:rPr>
+        <w:t>throughput</w:t>
+      </w:r>
+      <w:proofErr w:type="spellEnd"/>
+      <w:r>
+        <w:rPr>
+          <w:rFonts w:ascii="Times New Roman" w:eastAsia="Times New Roman" w:hAnsi="Times New Roman" w:cs="Times New Roman"/>
+        </w:rPr>
+        <w:t xml:space="preserve"> (tasa de procesamiento) de la CPU. Mientras un enfoque secuencial mantiene un uso de CPU bajo (un solo núcleo al 100%), la solución paralela busca saturar de manera controlada los recursos disponibles para terminar el trabajo lo antes posible, lo cual es ideal para tareas intensivas en CPU (CPU-</w:t>
+      </w:r>
+      <w:proofErr w:type="spellStart"/>
+      <w:r>
+        <w:rPr>
+          <w:rFonts w:ascii="Times New Roman" w:eastAsia="Times New Roman" w:hAnsi="Times New Roman" w:cs="Times New Roman"/>
+        </w:rPr>
+        <w:t>bound</w:t>
+      </w:r>
+      <w:proofErr w:type="spellEnd"/>
+      <w:r>
+        <w:rPr>
+          <w:rFonts w:ascii="Times New Roman" w:eastAsia="Times New Roman" w:hAnsi="Times New Roman" w:cs="Times New Roman"/>
+        </w:rPr>
+        <w:t xml:space="preserve">) como el análisis de </w:t>
+      </w:r>
+      <w:proofErr w:type="spellStart"/>
+      <w:r>
+        <w:rPr>
+          <w:rFonts w:ascii="Times New Roman" w:eastAsia="Times New Roman" w:hAnsi="Times New Roman" w:cs="Times New Roman"/>
+        </w:rPr>
+        <w:t>strings</w:t>
+      </w:r>
+      <w:proofErr w:type="spellEnd"/>
+      <w:r>
+        <w:rPr>
+          <w:rFonts w:ascii="Times New Roman" w:eastAsia="Times New Roman" w:hAnsi="Times New Roman" w:cs="Times New Roman"/>
+        </w:rPr>
+        <w:t xml:space="preserve"> y expresiones regulares.</w:t>
+      </w:r>
+    </w:p>
+    <w:p>
+      <w:pPr>
+        <w:rPr>
+          <w:rFonts w:ascii="Times New Roman" w:eastAsia="Times New Roman" w:hAnsi="Times New Roman" w:cs="Times New Roman"/>
+          <w:lang w:val="es-419"/>
         </w:rPr>
       </w:pPr>
     </w:p>
@@ -2443,6 +3006,119 @@
 <file path=word/numbering.xml><?xml version="1.0" encoding="utf-8"?>
 <w:numbering xmlns:wpc="http://schemas.microsoft.com/office/word/2010/wordprocessingCanvas" xmlns:cx="http://schemas.microsoft.com/office/drawing/2014/chartex" xmlns:cx1="http://schemas.microsoft.com/office/drawing/2015/9/8/chartex" xmlns:cx2="http://schemas.microsoft.com/office/drawing/2015/10/21/chartex" xmlns:cx3="http://schemas.microsoft.com/office/drawing/2016/5/9/chartex" xmlns:cx4="http://schemas.microsoft.com/office/drawing/2016/5/10/chartex" xmlns:cx5="http://schemas.microsoft.com/office/drawing/2016/5/11/chartex" xmlns:cx6="http://schemas.microsoft.com/office/drawing/2016/5/12/chartex" xmlns:cx7="http://schemas.microsoft.com/office/drawing/2016/5/13/chartex" xmlns:cx8="http://schemas.microsoft.com/office/drawing/2016/5/14/chartex" xmlns:mc="http://schemas.openxmlformats.org/markup-compatibility/2006" xmlns:aink="http://schemas.microsoft.com/office/drawing/2016/ink" xmlns:am3d="http://schemas.microsoft.com/office/drawing/2017/model3d" xmlns:o="urn:schemas-microsoft-com:office:office" xmlns:oel="http://schemas.microsoft.com/office/2019/extlst" xmlns:r="http://schemas.openxmlformats.org/officeDocument/2006/relationships" xmlns:m="http://schemas.openxmlformats.org/officeDocument/2006/math" xmlns:v="urn:schemas-microsoft-com:vml" xmlns:wp14="http://schemas.microsoft.com/office/word/2010/wordprocessingDrawing" xmlns:wp="http://schemas.openxmlformats.org/drawingml/2006/wordprocessingDrawing" xmlns:w10="urn:schemas-microsoft-com:office:word" xmlns:w="http://schemas.openxmlformats.org/wordprocessingml/2006/main" xmlns:w14="http://schemas.microsoft.com/office/word/2010/wordml" xmlns:w15="http://schemas.microsoft.com/office/word/2012/wordml" xmlns:w16cex="http://schemas.microsoft.com/office/word/2018/wordml/cex" xmlns:w16cid="http://schemas.microsoft.com/office/word/2016/wordml/cid" xmlns:w16="http://schemas.microsoft.com/office/word/2018/wordml" xmlns:w16du="http://schemas.microsoft.com/office/word/2023/wordml/word16du" xmlns:w16sdtdh="http://schemas.microsoft.com/office/word/2020/wordml/sdtdatahash" xmlns:w16sdtfl="http://schemas.microsoft.com/office/word/2024/wordml/sdtformatlock" xmlns:w16se="http://schemas.microsoft.com/office/word/2015/wordml/symex" xmlns:wpg="http://schemas.microsoft.com/office/word/2010/wordprocessingGroup" xmlns:wpi="http://schemas.microsoft.com/office/word/2010/wordprocessingInk" xmlns:wne="http://schemas.microsoft.com/office/word/2006/wordml" xmlns:wps="http://schemas.microsoft.com/office/word/2010/wordprocessingShape" mc:Ignorable="w14 w15 w16se w16cid w16 w16cex w16sdtdh w16sdtfl w16du wp14">
   <w:abstractNum w:abstractNumId="0" w15:restartNumberingAfterBreak="0">
+    <w:nsid w:val="165B5157"/>
+    <w:multiLevelType w:val="multilevel"/>
+    <w:tmpl w:val="8D9071BC"/>
+    <w:lvl w:ilvl="0">
+      <w:start w:val="1"/>
+      <w:numFmt w:val="decimal"/>
+      <w:lvlText w:val="%1."/>
+      <w:lvlJc w:val="left"/>
+      <w:pPr>
+        <w:tabs>
+          <w:tab w:val="num" w:pos="720"/>
+        </w:tabs>
+        <w:ind w:left="720" w:hanging="360"/>
+      </w:pPr>
+    </w:lvl>
+    <w:lvl w:ilvl="1" w:tentative="1">
+      <w:start w:val="1"/>
+      <w:numFmt w:val="decimal"/>
+      <w:lvlText w:val="%2."/>
+      <w:lvlJc w:val="left"/>
+      <w:pPr>
+        <w:tabs>
+          <w:tab w:val="num" w:pos="1440"/>
+        </w:tabs>
+        <w:ind w:left="1440" w:hanging="360"/>
+      </w:pPr>
+    </w:lvl>
+    <w:lvl w:ilvl="2" w:tentative="1">
+      <w:start w:val="1"/>
+      <w:numFmt w:val="decimal"/>
+      <w:lvlText w:val="%3."/>
+      <w:lvlJc w:val="left"/>
+      <w:pPr>
+        <w:tabs>
+          <w:tab w:val="num" w:pos="2160"/>
+        </w:tabs>
+        <w:ind w:left="2160" w:hanging="360"/>
+      </w:pPr>
+    </w:lvl>
+    <w:lvl w:ilvl="3" w:tentative="1">
+      <w:start w:val="1"/>
+      <w:numFmt w:val="decimal"/>
+      <w:lvlText w:val="%4."/>
+      <w:lvlJc w:val="left"/>
+      <w:pPr>
+        <w:tabs>
+          <w:tab w:val="num" w:pos="2880"/>
+        </w:tabs>
+        <w:ind w:left="2880" w:hanging="360"/>
+      </w:pPr>
+    </w:lvl>
+    <w:lvl w:ilvl="4" w:tentative="1">
+      <w:start w:val="1"/>
+      <w:numFmt w:val="decimal"/>
+      <w:lvlText w:val="%5."/>
+      <w:lvlJc w:val="left"/>
+      <w:pPr>
+        <w:tabs>
+          <w:tab w:val="num" w:pos="3600"/>
+        </w:tabs>
+        <w:ind w:left="3600" w:hanging="360"/>
+      </w:pPr>
+    </w:lvl>
+    <w:lvl w:ilvl="5" w:tentative="1">
+      <w:start w:val="1"/>
+      <w:numFmt w:val="decimal"/>
+      <w:lvlText w:val="%6."/>
+      <w:lvlJc w:val="left"/>
+      <w:pPr>
+        <w:tabs>
+          <w:tab w:val="num" w:pos="4320"/>
+        </w:tabs>
+        <w:ind w:left="4320" w:hanging="360"/>
+      </w:pPr>
+    </w:lvl>
+    <w:lvl w:ilvl="6" w:tentative="1">
+      <w:start w:val="1"/>
+      <w:numFmt w:val="decimal"/>
+      <w:lvlText w:val="%7."/>
+      <w:lvlJc w:val="left"/>
+      <w:pPr>
+        <w:tabs>
+          <w:tab w:val="num" w:pos="5040"/>
+        </w:tabs>
+        <w:ind w:left="5040" w:hanging="360"/>
+      </w:pPr>
+    </w:lvl>
+    <w:lvl w:ilvl="7" w:tentative="1">
+      <w:start w:val="1"/>
+      <w:numFmt w:val="decimal"/>
+      <w:lvlText w:val="%8."/>
+      <w:lvlJc w:val="left"/>
+      <w:pPr>
+        <w:tabs>
+          <w:tab w:val="num" w:pos="5760"/>
+        </w:tabs>
+        <w:ind w:left="5760" w:hanging="360"/>
+      </w:pPr>
+    </w:lvl>
+    <w:lvl w:ilvl="8" w:tentative="1">
+      <w:start w:val="1"/>
+      <w:numFmt w:val="decimal"/>
+      <w:lvlText w:val="%9."/>
+      <w:lvlJc w:val="left"/>
+      <w:pPr>
+        <w:tabs>
+          <w:tab w:val="num" w:pos="6480"/>
+        </w:tabs>
+        <w:ind w:left="6480" w:hanging="360"/>
+      </w:pPr>
+    </w:lvl>
+  </w:abstractNum>
+  <w:abstractNum w:abstractNumId="1" w15:restartNumberingAfterBreak="0">
     <w:nsid w:val="2CDFFFB9"/>
     <w:multiLevelType w:val="hybridMultilevel"/>
     <w:tmpl w:val="BBECEC2A"/>
@@ -2555,7 +3231,162 @@
       </w:rPr>
     </w:lvl>
   </w:abstractNum>
+  <w:abstractNum w:abstractNumId="2" w15:restartNumberingAfterBreak="0">
+    <w:nsid w:val="35C16D1B"/>
+    <w:multiLevelType w:val="multilevel"/>
+    <w:tmpl w:val="F8A460A2"/>
+    <w:lvl w:ilvl="0">
+      <w:start w:val="1"/>
+      <w:numFmt w:val="bullet"/>
+      <w:lvlText w:val=""/>
+      <w:lvlJc w:val="left"/>
+      <w:pPr>
+        <w:tabs>
+          <w:tab w:val="num" w:pos="720"/>
+        </w:tabs>
+        <w:ind w:left="720" w:hanging="360"/>
+      </w:pPr>
+      <w:rPr>
+        <w:rFonts w:ascii="Symbol" w:hAnsi="Symbol" w:hint="default"/>
+        <w:sz w:val="20"/>
+      </w:rPr>
+    </w:lvl>
+    <w:lvl w:ilvl="1" w:tentative="1">
+      <w:start w:val="1"/>
+      <w:numFmt w:val="bullet"/>
+      <w:lvlText w:val="o"/>
+      <w:lvlJc w:val="left"/>
+      <w:pPr>
+        <w:tabs>
+          <w:tab w:val="num" w:pos="1440"/>
+        </w:tabs>
+        <w:ind w:left="1440" w:hanging="360"/>
+      </w:pPr>
+      <w:rPr>
+        <w:rFonts w:ascii="Courier New" w:hAnsi="Courier New" w:hint="default"/>
+        <w:sz w:val="20"/>
+      </w:rPr>
+    </w:lvl>
+    <w:lvl w:ilvl="2" w:tentative="1">
+      <w:start w:val="1"/>
+      <w:numFmt w:val="bullet"/>
+      <w:lvlText w:val=""/>
+      <w:lvlJc w:val="left"/>
+      <w:pPr>
+        <w:tabs>
+          <w:tab w:val="num" w:pos="2160"/>
+        </w:tabs>
+        <w:ind w:left="2160" w:hanging="360"/>
+      </w:pPr>
+      <w:rPr>
+        <w:rFonts w:ascii="Wingdings" w:hAnsi="Wingdings" w:hint="default"/>
+        <w:sz w:val="20"/>
+      </w:rPr>
+    </w:lvl>
+    <w:lvl w:ilvl="3" w:tentative="1">
+      <w:start w:val="1"/>
+      <w:numFmt w:val="bullet"/>
+      <w:lvlText w:val=""/>
+      <w:lvlJc w:val="left"/>
+      <w:pPr>
+        <w:tabs>
+          <w:tab w:val="num" w:pos="2880"/>
+        </w:tabs>
+        <w:ind w:left="2880" w:hanging="360"/>
+      </w:pPr>
+      <w:rPr>
+        <w:rFonts w:ascii="Wingdings" w:hAnsi="Wingdings" w:hint="default"/>
+        <w:sz w:val="20"/>
+      </w:rPr>
+    </w:lvl>
+    <w:lvl w:ilvl="4" w:tentative="1">
+      <w:start w:val="1"/>
+      <w:numFmt w:val="bullet"/>
+      <w:lvlText w:val=""/>
+      <w:lvlJc w:val="left"/>
+      <w:pPr>
+        <w:tabs>
+          <w:tab w:val="num" w:pos="3600"/>
+        </w:tabs>
+        <w:ind w:left="3600" w:hanging="360"/>
+      </w:pPr>
+      <w:rPr>
+        <w:rFonts w:ascii="Wingdings" w:hAnsi="Wingdings" w:hint="default"/>
+        <w:sz w:val="20"/>
+      </w:rPr>
+    </w:lvl>
+    <w:lvl w:ilvl="5" w:tentative="1">
+      <w:start w:val="1"/>
+      <w:numFmt w:val="bullet"/>
+      <w:lvlText w:val=""/>
+      <w:lvlJc w:val="left"/>
+      <w:pPr>
+        <w:tabs>
+          <w:tab w:val="num" w:pos="4320"/>
+        </w:tabs>
+        <w:ind w:left="4320" w:hanging="360"/>
+      </w:pPr>
+      <w:rPr>
+        <w:rFonts w:ascii="Wingdings" w:hAnsi="Wingdings" w:hint="default"/>
+        <w:sz w:val="20"/>
+      </w:rPr>
+    </w:lvl>
+    <w:lvl w:ilvl="6" w:tentative="1">
+      <w:start w:val="1"/>
+      <w:numFmt w:val="bullet"/>
+      <w:lvlText w:val=""/>
+      <w:lvlJc w:val="left"/>
+      <w:pPr>
+        <w:tabs>
+          <w:tab w:val="num" w:pos="5040"/>
+        </w:tabs>
+        <w:ind w:left="5040" w:hanging="360"/>
+      </w:pPr>
+      <w:rPr>
+        <w:rFonts w:ascii="Wingdings" w:hAnsi="Wingdings" w:hint="default"/>
+        <w:sz w:val="20"/>
+      </w:rPr>
+    </w:lvl>
+    <w:lvl w:ilvl="7" w:tentative="1">
+      <w:start w:val="1"/>
+      <w:numFmt w:val="bullet"/>
+      <w:lvlText w:val=""/>
+      <w:lvlJc w:val="left"/>
+      <w:pPr>
+        <w:tabs>
+          <w:tab w:val="num" w:pos="5760"/>
+        </w:tabs>
+        <w:ind w:left="5760" w:hanging="360"/>
+      </w:pPr>
+      <w:rPr>
+        <w:rFonts w:ascii="Wingdings" w:hAnsi="Wingdings" w:hint="default"/>
+        <w:sz w:val="20"/>
+      </w:rPr>
+    </w:lvl>
+    <w:lvl w:ilvl="8" w:tentative="1">
+      <w:start w:val="1"/>
+      <w:numFmt w:val="bullet"/>
+      <w:lvlText w:val=""/>
+      <w:lvlJc w:val="left"/>
+      <w:pPr>
+        <w:tabs>
+          <w:tab w:val="num" w:pos="6480"/>
+        </w:tabs>
+        <w:ind w:left="6480" w:hanging="360"/>
+      </w:pPr>
+      <w:rPr>
+        <w:rFonts w:ascii="Wingdings" w:hAnsi="Wingdings" w:hint="default"/>
+        <w:sz w:val="20"/>
+      </w:rPr>
+    </w:lvl>
+  </w:abstractNum>
   <w:num w:numId="1" w16cid:durableId="1204175573">
+    <w:abstractNumId w:val="1"/>
+  </w:num>
+  <w:num w:numId="2" w16cid:durableId="1376277741">
+    <w:abstractNumId w:val="2"/>
+  </w:num>
+  <w:num w:numId="3" w16cid:durableId="1719432906">
     <w:abstractNumId w:val="0"/>
   </w:num>
 </w:numbering>
@@ -2960,7 +3791,7 @@
     <w:name w:val="Normal"/>
     <w:qFormat/>
   </w:style>
-  <w:style w:type="paragraph" w:styleId="Heading1">
+  <w:style w:type="paragraph" w:styleId="Ttulo1">
     <w:name w:val="heading 1"/>
     <w:basedOn w:val="Normal"/>
     <w:next w:val="Normal"/>
@@ -2980,11 +3811,34 @@
       <w:szCs w:val="40"/>
     </w:rPr>
   </w:style>
-  <w:style w:type="paragraph" w:styleId="Heading3">
+  <w:style w:type="paragraph" w:styleId="Ttulo2">
+    <w:name w:val="heading 2"/>
+    <w:basedOn w:val="Normal"/>
+    <w:next w:val="Normal"/>
+    <w:link w:val="Ttulo2Car"/>
+    <w:uiPriority w:val="9"/>
+    <w:semiHidden/>
+    <w:unhideWhenUsed/>
+    <w:qFormat/>
+    <w:rsid w:val="004D7063"/>
+    <w:pPr>
+      <w:keepNext/>
+      <w:keepLines/>
+      <w:spacing w:before="40" w:after="0"/>
+      <w:outlineLvl w:val="1"/>
+    </w:pPr>
+    <w:rPr>
+      <w:rFonts w:asciiTheme="majorHAnsi" w:eastAsiaTheme="majorEastAsia" w:hAnsiTheme="majorHAnsi" w:cstheme="majorBidi"/>
+      <w:color w:val="0F4761" w:themeColor="accent1" w:themeShade="BF"/>
+      <w:sz w:val="26"/>
+      <w:szCs w:val="26"/>
+    </w:rPr>
+  </w:style>
+  <w:style w:type="paragraph" w:styleId="Ttulo3">
     <w:name w:val="heading 3"/>
     <w:basedOn w:val="Normal"/>
     <w:next w:val="Normal"/>
-    <w:link w:val="Heading3Char"/>
+    <w:link w:val="Ttulo3Car"/>
     <w:uiPriority w:val="9"/>
     <w:semiHidden/>
     <w:unhideWhenUsed/>
@@ -3001,11 +3855,11 @@
       <w:color w:val="0A2F40" w:themeColor="accent1" w:themeShade="7F"/>
     </w:rPr>
   </w:style>
-  <w:style w:type="paragraph" w:styleId="Heading4">
+  <w:style w:type="paragraph" w:styleId="Ttulo4">
     <w:name w:val="heading 4"/>
     <w:basedOn w:val="Normal"/>
     <w:next w:val="Normal"/>
-    <w:link w:val="Heading4Char"/>
+    <w:link w:val="Ttulo4Car"/>
     <w:uiPriority w:val="9"/>
     <w:semiHidden/>
     <w:unhideWhenUsed/>
@@ -3024,13 +3878,12 @@
       <w:color w:val="0F4761" w:themeColor="accent1" w:themeShade="BF"/>
     </w:rPr>
   </w:style>
-  <w:style w:type="character" w:default="1" w:styleId="DefaultParagraphFont">
+  <w:style w:type="character" w:default="1" w:styleId="Fuentedeprrafopredeter">
     <w:name w:val="Default Paragraph Font"/>
     <w:uiPriority w:val="1"/>
-    <w:semiHidden/>
     <w:unhideWhenUsed/>
   </w:style>
-  <w:style w:type="table" w:default="1" w:styleId="TableNormal">
+  <w:style w:type="table" w:default="1" w:styleId="Tablanormal">
     <w:name w:val="Normal Table"/>
     <w:uiPriority w:val="99"/>
     <w:semiHidden/>
@@ -3045,13 +3898,13 @@
       </w:tblCellMar>
     </w:tblPr>
   </w:style>
-  <w:style w:type="numbering" w:default="1" w:styleId="NoList">
+  <w:style w:type="numbering" w:default="1" w:styleId="Sinlista">
     <w:name w:val="No List"/>
     <w:uiPriority w:val="99"/>
     <w:semiHidden/>
     <w:unhideWhenUsed/>
   </w:style>
-  <w:style w:type="paragraph" w:styleId="ListParagraph">
+  <w:style w:type="paragraph" w:styleId="Prrafodelista">
     <w:name w:val="List Paragraph"/>
     <w:basedOn w:val="Normal"/>
     <w:uiPriority w:val="34"/>
@@ -3062,10 +3915,10 @@
       <w:contextualSpacing/>
     </w:pPr>
   </w:style>
-  <w:style w:type="character" w:customStyle="1" w:styleId="Heading3Char">
-    <w:name w:val="Heading 3 Char"/>
-    <w:basedOn w:val="DefaultParagraphFont"/>
-    <w:link w:val="Heading3"/>
+  <w:style w:type="character" w:customStyle="1" w:styleId="Ttulo3Car">
+    <w:name w:val="Título 3 Car"/>
+    <w:basedOn w:val="Fuentedeprrafopredeter"/>
+    <w:link w:val="Ttulo3"/>
     <w:uiPriority w:val="9"/>
     <w:semiHidden/>
     <w:rsid w:val="003A1469"/>
@@ -3074,10 +3927,10 @@
       <w:color w:val="0A2F40" w:themeColor="accent1" w:themeShade="7F"/>
     </w:rPr>
   </w:style>
-  <w:style w:type="character" w:customStyle="1" w:styleId="Heading4Char">
-    <w:name w:val="Heading 4 Char"/>
-    <w:basedOn w:val="DefaultParagraphFont"/>
-    <w:link w:val="Heading4"/>
+  <w:style w:type="character" w:customStyle="1" w:styleId="Ttulo4Car">
+    <w:name w:val="Título 4 Car"/>
+    <w:basedOn w:val="Fuentedeprrafopredeter"/>
+    <w:link w:val="Ttulo4"/>
     <w:uiPriority w:val="9"/>
     <w:semiHidden/>
     <w:rsid w:val="003A1469"/>
@@ -3086,6 +3939,20 @@
       <w:i/>
       <w:iCs/>
       <w:color w:val="0F4761" w:themeColor="accent1" w:themeShade="BF"/>
+    </w:rPr>
+  </w:style>
+  <w:style w:type="character" w:customStyle="1" w:styleId="Ttulo2Car">
+    <w:name w:val="Título 2 Car"/>
+    <w:basedOn w:val="Fuentedeprrafopredeter"/>
+    <w:link w:val="Ttulo2"/>
+    <w:uiPriority w:val="9"/>
+    <w:semiHidden/>
+    <w:rsid w:val="004D7063"/>
+    <w:rPr>
+      <w:rFonts w:asciiTheme="majorHAnsi" w:eastAsiaTheme="majorEastAsia" w:hAnsiTheme="majorHAnsi" w:cstheme="majorBidi"/>
+      <w:color w:val="0F4761" w:themeColor="accent1" w:themeShade="BF"/>
+      <w:sz w:val="26"/>
+      <w:szCs w:val="26"/>
     </w:rPr>
   </w:style>
 </w:styles>

</xml_diff>

<commit_message>
Implementación Técnica y Conclusiones
Agregué mi sección completa del documento, implementación técnica capítulo 5 y conclusiones capítulo 8.
Co-authored-by: YeisonCastilloGeronimo
</commit_message>
<xml_diff>
--- a/docs/Proyecto Final Paralela (1).docx
+++ b/docs/Proyecto Final Paralela (1).docx
@@ -1,6 +1,6 @@
 
 <file path=word/document.xml><?xml version="1.0" encoding="utf-8"?>
-<w:document xmlns:wpc="http://schemas.microsoft.com/office/word/2010/wordprocessingCanvas" xmlns:cx="http://schemas.microsoft.com/office/drawing/2014/chartex" xmlns:cx1="http://schemas.microsoft.com/office/drawing/2015/9/8/chartex" xmlns:cx2="http://schemas.microsoft.com/office/drawing/2015/10/21/chartex" xmlns:cx3="http://schemas.microsoft.com/office/drawing/2016/5/9/chartex" xmlns:cx4="http://schemas.microsoft.com/office/drawing/2016/5/10/chartex" xmlns:cx5="http://schemas.microsoft.com/office/drawing/2016/5/11/chartex" xmlns:cx6="http://schemas.microsoft.com/office/drawing/2016/5/12/chartex" xmlns:cx7="http://schemas.microsoft.com/office/drawing/2016/5/13/chartex" xmlns:cx8="http://schemas.microsoft.com/office/drawing/2016/5/14/chartex" xmlns:mc="http://schemas.openxmlformats.org/markup-compatibility/2006" xmlns:aink="http://schemas.microsoft.com/office/drawing/2016/ink" xmlns:am3d="http://schemas.microsoft.com/office/drawing/2017/model3d" xmlns:o="urn:schemas-microsoft-com:office:office" xmlns:oel="http://schemas.microsoft.com/office/2019/extlst" xmlns:r="http://schemas.openxmlformats.org/officeDocument/2006/relationships" xmlns:m="http://schemas.openxmlformats.org/officeDocument/2006/math" xmlns:v="urn:schemas-microsoft-com:vml" xmlns:wp14="http://schemas.microsoft.com/office/word/2010/wordprocessingDrawing" xmlns:wp="http://schemas.openxmlformats.org/drawingml/2006/wordprocessingDrawing" xmlns:w10="urn:schemas-microsoft-com:office:word" xmlns:w="http://schemas.openxmlformats.org/wordprocessingml/2006/main" xmlns:w14="http://schemas.microsoft.com/office/word/2010/wordml" xmlns:w15="http://schemas.microsoft.com/office/word/2012/wordml" xmlns:w16cex="http://schemas.microsoft.com/office/word/2018/wordml/cex" xmlns:w16cid="http://schemas.microsoft.com/office/word/2016/wordml/cid" xmlns:w16="http://schemas.microsoft.com/office/word/2018/wordml" xmlns:w16du="http://schemas.microsoft.com/office/word/2023/wordml/word16du" xmlns:w16sdtdh="http://schemas.microsoft.com/office/word/2020/wordml/sdtdatahash" xmlns:w16sdtfl="http://schemas.microsoft.com/office/word/2024/wordml/sdtformatlock" xmlns:w16se="http://schemas.microsoft.com/office/word/2015/wordml/symex" xmlns:wpg="http://schemas.microsoft.com/office/word/2010/wordprocessingGroup" xmlns:wpi="http://schemas.microsoft.com/office/word/2010/wordprocessingInk" xmlns:wne="http://schemas.microsoft.com/office/word/2006/wordml" xmlns:wps="http://schemas.microsoft.com/office/word/2010/wordprocessingShape" mc:Ignorable="w14 w15 w16se w16cid w16 w16cex w16sdtdh w16sdtfl w16du wp14">
+<w:document xmlns:wpc="http://schemas.microsoft.com/office/word/2010/wordprocessingCanvas" xmlns:cx="http://schemas.microsoft.com/office/drawing/2014/chartex" xmlns:mc="http://schemas.openxmlformats.org/markup-compatibility/2006" xmlns:o="urn:schemas-microsoft-com:office:office" xmlns:r="http://schemas.openxmlformats.org/officeDocument/2006/relationships" xmlns:m="http://schemas.openxmlformats.org/officeDocument/2006/math" xmlns:v="urn:schemas-microsoft-com:vml" xmlns:wp14="http://schemas.microsoft.com/office/word/2010/wordprocessingDrawing" xmlns:wp="http://schemas.openxmlformats.org/drawingml/2006/wordprocessingDrawing" xmlns:w10="urn:schemas-microsoft-com:office:word" xmlns:w="http://schemas.openxmlformats.org/wordprocessingml/2006/main" xmlns:w14="http://schemas.microsoft.com/office/word/2010/wordml" xmlns:w15="http://schemas.microsoft.com/office/word/2012/wordml" xmlns:w16se="http://schemas.microsoft.com/office/word/2015/wordml/symex" xmlns:wpg="http://schemas.microsoft.com/office/word/2010/wordprocessingGroup" xmlns:wpi="http://schemas.microsoft.com/office/word/2010/wordprocessingInk" xmlns:wne="http://schemas.microsoft.com/office/word/2006/wordml" xmlns:wps="http://schemas.microsoft.com/office/word/2010/wordprocessingShape" mc:Ignorable="w14 w15 w16se wp14">
   <w:body>
     <w:p>
       <w:pPr>
@@ -45,6 +45,7 @@
       <w:r>
         <w:rPr>
           <w:noProof/>
+          <w:lang w:val="es-DO" w:eastAsia="es-DO"/>
         </w:rPr>
         <w:drawing>
           <wp:inline distT="0" distB="0" distL="0" distR="0" wp14:anchorId="51787380" wp14:editId="273F95B3">
@@ -629,27 +630,13 @@
         <w:rPr>
           <w:rFonts w:ascii="Times New Roman" w:eastAsia="Times New Roman" w:hAnsi="Times New Roman" w:cs="Times New Roman"/>
         </w:rPr>
-        <w:t xml:space="preserve"> en </w:t>
-      </w:r>
-      <w:proofErr w:type="spellStart"/>
-      <w:r>
-        <w:rPr>
-          <w:rFonts w:ascii="Times New Roman" w:eastAsia="Times New Roman" w:hAnsi="Times New Roman" w:cs="Times New Roman"/>
-        </w:rPr>
-        <w:t>sub-bloque</w:t>
-      </w:r>
-      <w:r>
-        <w:rPr>
-          <w:rFonts w:ascii="Times New Roman" w:eastAsia="Times New Roman" w:hAnsi="Times New Roman" w:cs="Times New Roman"/>
-        </w:rPr>
-        <w:t>s</w:t>
-      </w:r>
-      <w:proofErr w:type="spellEnd"/>
-      <w:r>
-        <w:rPr>
-          <w:rFonts w:ascii="Times New Roman" w:eastAsia="Times New Roman" w:hAnsi="Times New Roman" w:cs="Times New Roman"/>
-        </w:rPr>
-        <w:t xml:space="preserve"> </w:t>
+        <w:t xml:space="preserve"> en sub-bloque</w:t>
+      </w:r>
+      <w:r>
+        <w:rPr>
+          <w:rFonts w:ascii="Times New Roman" w:eastAsia="Times New Roman" w:hAnsi="Times New Roman" w:cs="Times New Roman"/>
+        </w:rPr>
+        <w:t xml:space="preserve">s </w:t>
       </w:r>
       <w:r>
         <w:rPr>
@@ -1018,6 +1005,7 @@
         <w:rPr>
           <w:rFonts w:ascii="Times New Roman" w:eastAsia="Times New Roman" w:hAnsi="Times New Roman" w:cs="Times New Roman"/>
         </w:rPr>
+        <w:lastRenderedPageBreak/>
         <w:t>Nuestro objetivo es desarrollar un sistema capaz de analizar archivos de texto grandes mediante descomposición recursiva y procesamiento paralelo, con el fin de obtener estadísticas completas del contenido de forma eficiente y escalable.</w:t>
       </w:r>
     </w:p>
@@ -1387,6 +1375,7 @@
           <w:sz w:val="28"/>
           <w:szCs w:val="28"/>
         </w:rPr>
+        <w:lastRenderedPageBreak/>
         <w:t>Arquitectura general del sistema</w:t>
       </w:r>
     </w:p>
@@ -1800,21 +1789,7 @@
         <w:rPr>
           <w:rFonts w:ascii="Times New Roman" w:eastAsia="Times New Roman" w:hAnsi="Times New Roman" w:cs="Times New Roman"/>
         </w:rPr>
-        <w:t xml:space="preserve"> y </w:t>
-      </w:r>
-      <w:proofErr w:type="spellStart"/>
-      <w:r>
-        <w:rPr>
-          <w:rFonts w:ascii="Times New Roman" w:eastAsia="Times New Roman" w:hAnsi="Times New Roman" w:cs="Times New Roman"/>
-        </w:rPr>
-        <w:t>der</w:t>
-      </w:r>
-      <w:proofErr w:type="spellEnd"/>
-      <w:r>
-        <w:rPr>
-          <w:rFonts w:ascii="Times New Roman" w:eastAsia="Times New Roman" w:hAnsi="Times New Roman" w:cs="Times New Roman"/>
-        </w:rPr>
-        <w:t>). Es crucial que la división se realice en un carácter de espacio en blanco (</w:t>
+        <w:t xml:space="preserve"> y der). Es crucial que la división se realice en un carácter de espacio en blanco (</w:t>
       </w:r>
       <w:proofErr w:type="spellStart"/>
       <w:proofErr w:type="gramStart"/>
@@ -1976,6 +1951,7 @@
         <w:rPr>
           <w:rFonts w:ascii="Times New Roman" w:eastAsia="Times New Roman" w:hAnsi="Times New Roman" w:cs="Times New Roman"/>
         </w:rPr>
+        <w:lastRenderedPageBreak/>
         <w:t xml:space="preserve">-- Tarea: Suma los contadores numéricos (ej., </w:t>
       </w:r>
       <w:proofErr w:type="spellStart"/>
@@ -2009,7 +1985,6 @@
         <w:t xml:space="preserve"> + </w:t>
       </w:r>
       <w:proofErr w:type="spellStart"/>
-      <w:proofErr w:type="gramStart"/>
       <w:r>
         <w:rPr>
           <w:rFonts w:ascii="Times New Roman" w:eastAsia="Times New Roman" w:hAnsi="Times New Roman" w:cs="Times New Roman"/>
@@ -2017,7 +1992,6 @@
         <w:t>b.TotalPalabras</w:t>
       </w:r>
       <w:proofErr w:type="spellEnd"/>
-      <w:proofErr w:type="gramEnd"/>
       <w:r>
         <w:rPr>
           <w:rFonts w:ascii="Times New Roman" w:eastAsia="Times New Roman" w:hAnsi="Times New Roman" w:cs="Times New Roman"/>
@@ -2321,7 +2295,21 @@
         <w:rPr>
           <w:rFonts w:ascii="Times New Roman" w:eastAsia="Times New Roman" w:hAnsi="Times New Roman" w:cs="Times New Roman"/>
         </w:rPr>
-        <w:t>-- Métricas de Rendimiento: Almacena contadores de la paralelización (</w:t>
+        <w:t xml:space="preserve">-- Métricas de Rendimiento: Almacena contadores de la </w:t>
+      </w:r>
+      <w:proofErr w:type="spellStart"/>
+      <w:r>
+        <w:rPr>
+          <w:rFonts w:ascii="Times New Roman" w:eastAsia="Times New Roman" w:hAnsi="Times New Roman" w:cs="Times New Roman"/>
+        </w:rPr>
+        <w:t>paralelización</w:t>
+      </w:r>
+      <w:proofErr w:type="spellEnd"/>
+      <w:r>
+        <w:rPr>
+          <w:rFonts w:ascii="Times New Roman" w:eastAsia="Times New Roman" w:hAnsi="Times New Roman" w:cs="Times New Roman"/>
+        </w:rPr>
+        <w:t xml:space="preserve"> (</w:t>
       </w:r>
       <w:proofErr w:type="spellStart"/>
       <w:r>
@@ -2431,7 +2419,21 @@
         <w:rPr>
           <w:rFonts w:ascii="Times New Roman" w:eastAsia="Times New Roman" w:hAnsi="Times New Roman" w:cs="Times New Roman"/>
         </w:rPr>
-        <w:t xml:space="preserve">En la era actual de la información, la generación de datos no estructurados —específicamente texto— ha crecido exponencialmente. Desde registros de servidores (logs) y </w:t>
+        <w:t>En la era actual de la información, la generación de datos no estructurados —específicamente texto— ha crecido exponencialmente. Desde registros de servidores (</w:t>
+      </w:r>
+      <w:proofErr w:type="spellStart"/>
+      <w:r>
+        <w:rPr>
+          <w:rFonts w:ascii="Times New Roman" w:eastAsia="Times New Roman" w:hAnsi="Times New Roman" w:cs="Times New Roman"/>
+        </w:rPr>
+        <w:t>logs</w:t>
+      </w:r>
+      <w:proofErr w:type="spellEnd"/>
+      <w:r>
+        <w:rPr>
+          <w:rFonts w:ascii="Times New Roman" w:eastAsia="Times New Roman" w:hAnsi="Times New Roman" w:cs="Times New Roman"/>
+        </w:rPr>
+        <w:t xml:space="preserve">) y </w:t>
       </w:r>
       <w:proofErr w:type="spellStart"/>
       <w:r>
@@ -2497,6 +2499,7 @@
         <w:rPr>
           <w:rFonts w:ascii="Times New Roman" w:eastAsia="Times New Roman" w:hAnsi="Times New Roman" w:cs="Times New Roman"/>
         </w:rPr>
+        <w:lastRenderedPageBreak/>
         <w:t>El reto técnico, por tanto, no es solo contar palabras, sino cómo gestionar la carga de trabajo de manera eficiente para minimizar el tiempo de respuesta sin comprometer la integridad de los datos (por ejemplo, evitar cortar palabras a la mitad durante la división de bloques).</w:t>
       </w:r>
     </w:p>
@@ -2647,21 +2650,7 @@
         <w:rPr>
           <w:rFonts w:ascii="Times New Roman" w:eastAsia="Times New Roman" w:hAnsi="Times New Roman" w:cs="Times New Roman"/>
         </w:rPr>
-        <w:t xml:space="preserve"> de Wikipedia). Obtener estadísticas preliminares (frecuencia de palabras, conteo de tokens) es el primer paso obligatorio. Esta herramienta permite </w:t>
-      </w:r>
-      <w:proofErr w:type="spellStart"/>
-      <w:r>
-        <w:rPr>
-          <w:rFonts w:ascii="Times New Roman" w:eastAsia="Times New Roman" w:hAnsi="Times New Roman" w:cs="Times New Roman"/>
-        </w:rPr>
-        <w:t>pre-procesar</w:t>
-      </w:r>
-      <w:proofErr w:type="spellEnd"/>
-      <w:r>
-        <w:rPr>
-          <w:rFonts w:ascii="Times New Roman" w:eastAsia="Times New Roman" w:hAnsi="Times New Roman" w:cs="Times New Roman"/>
-        </w:rPr>
-        <w:t xml:space="preserve"> esos datos de forma escalable.</w:t>
+        <w:t xml:space="preserve"> de Wikipedia). Obtener estadísticas preliminares (frecuencia de palabras, conteo de tokens) es el primer paso obligatorio. Esta herramienta permite pre-procesar esos datos de forma escalable.</w:t>
       </w:r>
     </w:p>
     <w:p>
@@ -2717,7 +2706,21 @@
         <w:rPr>
           <w:rFonts w:ascii="Times New Roman" w:eastAsia="Times New Roman" w:hAnsi="Times New Roman" w:cs="Times New Roman"/>
         </w:rPr>
-        <w:t xml:space="preserve">La implementación de un enfoque paralelo, específicamente utilizando el patrón Divide y Vencerás (Recursive </w:t>
+        <w:t>La implementación de un enfoque paralelo, específicamente utilizando el patrón Divide y Vencerás (</w:t>
+      </w:r>
+      <w:proofErr w:type="spellStart"/>
+      <w:r>
+        <w:rPr>
+          <w:rFonts w:ascii="Times New Roman" w:eastAsia="Times New Roman" w:hAnsi="Times New Roman" w:cs="Times New Roman"/>
+        </w:rPr>
+        <w:t>Recursive</w:t>
+      </w:r>
+      <w:proofErr w:type="spellEnd"/>
+      <w:r>
+        <w:rPr>
+          <w:rFonts w:ascii="Times New Roman" w:eastAsia="Times New Roman" w:hAnsi="Times New Roman" w:cs="Times New Roman"/>
+        </w:rPr>
+        <w:t xml:space="preserve"> </w:t>
       </w:r>
       <w:proofErr w:type="spellStart"/>
       <w:r>
@@ -2855,21 +2858,7 @@
         <w:rPr>
           <w:rFonts w:ascii="Times New Roman" w:eastAsia="Times New Roman" w:hAnsi="Times New Roman" w:cs="Times New Roman"/>
         </w:rPr>
-        <w:t xml:space="preserve">La solución no depende de un tamaño fijo de archivo. Gracias a la recursividad, el sistema se adapta dinámicamente: si el archivo es pequeño, se procesa rápido; si es masivo, se divide en más </w:t>
-      </w:r>
-      <w:proofErr w:type="spellStart"/>
-      <w:r>
-        <w:rPr>
-          <w:rFonts w:ascii="Times New Roman" w:eastAsia="Times New Roman" w:hAnsi="Times New Roman" w:cs="Times New Roman"/>
-        </w:rPr>
-        <w:t>sub-tareas</w:t>
-      </w:r>
-      <w:proofErr w:type="spellEnd"/>
-      <w:r>
-        <w:rPr>
-          <w:rFonts w:ascii="Times New Roman" w:eastAsia="Times New Roman" w:hAnsi="Times New Roman" w:cs="Times New Roman"/>
-        </w:rPr>
-        <w:t xml:space="preserve"> hasta alcanzar un tamaño de bloque manejable (condición base). Esto permite que el software escale automáticamente según el hardware disponible (más núcleos = mayor paralelismo</w:t>
+        <w:t>La solución no depende de un tamaño fijo de archivo. Gracias a la recursividad, el sistema se adapta dinámicamente: si el archivo es pequeño, se procesa rápido; si es masivo, se divide en más sub-tareas hasta alcanzar un tamaño de bloque manejable (condición base). Esto permite que el software escale automáticamente según el hardware disponible (más núcleos = mayor paralelismo</w:t>
       </w:r>
       <w:r>
         <w:rPr>
@@ -2890,19 +2879,28 @@
           <w:lang w:val="en-US"/>
         </w:rPr>
       </w:pPr>
+      <w:proofErr w:type="spellStart"/>
       <w:r>
         <w:rPr>
           <w:rFonts w:ascii="Times New Roman" w:eastAsia="Times New Roman" w:hAnsi="Times New Roman" w:cs="Times New Roman"/>
           <w:lang w:val="en-US"/>
         </w:rPr>
-        <w:t xml:space="preserve">Uso </w:t>
-      </w:r>
-      <w:proofErr w:type="spellStart"/>
+        <w:t>Uso</w:t>
+      </w:r>
+      <w:proofErr w:type="spellEnd"/>
       <w:r>
         <w:rPr>
           <w:rFonts w:ascii="Times New Roman" w:eastAsia="Times New Roman" w:hAnsi="Times New Roman" w:cs="Times New Roman"/>
           <w:lang w:val="en-US"/>
         </w:rPr>
+        <w:t xml:space="preserve"> </w:t>
+      </w:r>
+      <w:proofErr w:type="spellStart"/>
+      <w:r>
+        <w:rPr>
+          <w:rFonts w:ascii="Times New Roman" w:eastAsia="Times New Roman" w:hAnsi="Times New Roman" w:cs="Times New Roman"/>
+          <w:lang w:val="en-US"/>
+        </w:rPr>
         <w:t>Eficiente</w:t>
       </w:r>
       <w:proofErr w:type="spellEnd"/>
@@ -2954,7 +2952,14 @@
         <w:rPr>
           <w:rFonts w:ascii="Times New Roman" w:eastAsia="Times New Roman" w:hAnsi="Times New Roman" w:cs="Times New Roman"/>
         </w:rPr>
-        <w:t xml:space="preserve"> (tasa de procesamiento) de la CPU. Mientras un enfoque secuencial mantiene un uso de CPU bajo (un solo núcleo al 100%), la solución paralela busca saturar de manera controlada los recursos disponibles para terminar el trabajo lo antes posible, lo cual es ideal para tareas intensivas en CPU (CPU-</w:t>
+        <w:t xml:space="preserve"> (tasa de procesamiento) de la CPU. Mientras un enfoque secuencial mantiene un uso de CPU bajo (un solo núcleo al 100%), la solución paralela busca saturar de manera controlada los recursos disponibles para terminar el trabajo </w:t>
+      </w:r>
+      <w:r>
+        <w:rPr>
+          <w:rFonts w:ascii="Times New Roman" w:eastAsia="Times New Roman" w:hAnsi="Times New Roman" w:cs="Times New Roman"/>
+        </w:rPr>
+        <w:lastRenderedPageBreak/>
+        <w:t>lo antes posible, lo cual es ideal para tareas intensivas en CPU (CPU-</w:t>
       </w:r>
       <w:proofErr w:type="spellStart"/>
       <w:r>
@@ -2989,7 +2994,295 @@
       <w:pPr>
         <w:rPr>
           <w:rFonts w:ascii="Times New Roman" w:eastAsia="Times New Roman" w:hAnsi="Times New Roman" w:cs="Times New Roman"/>
+          <w:b/>
+          <w:bCs/>
+          <w:sz w:val="27"/>
+          <w:szCs w:val="27"/>
           <w:lang w:val="es-419"/>
+        </w:rPr>
+      </w:pPr>
+      <w:r>
+        <w:rPr>
+          <w:rFonts w:ascii="Times New Roman" w:eastAsia="Times New Roman" w:hAnsi="Times New Roman" w:cs="Times New Roman"/>
+          <w:sz w:val="27"/>
+          <w:szCs w:val="27"/>
+          <w:lang w:val="es-419"/>
+        </w:rPr>
+        <w:t xml:space="preserve">5. Implementación Técnica </w:t>
+      </w:r>
+    </w:p>
+    <w:p>
+      <w:pPr>
+        <w:rPr>
+          <w:rFonts w:ascii="Times New Roman" w:eastAsia="Times New Roman" w:hAnsi="Times New Roman" w:cs="Times New Roman"/>
+        </w:rPr>
+      </w:pPr>
+      <w:r>
+        <w:rPr>
+          <w:rFonts w:ascii="Times New Roman" w:eastAsia="Times New Roman" w:hAnsi="Times New Roman" w:cs="Times New Roman"/>
+        </w:rPr>
+        <w:t xml:space="preserve">Para la implementación nos enfocamos en una estructura simple para que todo el proyecto se entendiera bien. La lógica principal quedó dentro de la clase </w:t>
+      </w:r>
+      <w:r>
+        <w:rPr>
+          <w:rFonts w:ascii="Times New Roman" w:eastAsia="Times New Roman" w:hAnsi="Times New Roman" w:cs="Times New Roman"/>
+        </w:rPr>
+        <w:t>Analizador</w:t>
+      </w:r>
+      <w:r>
+        <w:rPr>
+          <w:rFonts w:ascii="Times New Roman" w:eastAsia="Times New Roman" w:hAnsi="Times New Roman" w:cs="Times New Roman"/>
+        </w:rPr>
+        <w:t xml:space="preserve">, que es la que se encarga de leer los archivos, medir tiempos y llamar tanto a la parte secuencial como a la parte paralela. La clase </w:t>
+      </w:r>
+      <w:r>
+        <w:rPr>
+          <w:rFonts w:ascii="Times New Roman" w:eastAsia="Times New Roman" w:hAnsi="Times New Roman" w:cs="Times New Roman"/>
+        </w:rPr>
+        <w:t>Resultado</w:t>
+      </w:r>
+      <w:r>
+        <w:rPr>
+          <w:rFonts w:ascii="Times New Roman" w:eastAsia="Times New Roman" w:hAnsi="Times New Roman" w:cs="Times New Roman"/>
+        </w:rPr>
+        <w:t xml:space="preserve"> solo almacena los datos que vamos obteniendo: líneas, palabras, frecuencias</w:t>
+      </w:r>
+      <w:bookmarkStart w:id="0" w:name="_GoBack"/>
+      <w:bookmarkEnd w:id="0"/>
+      <w:r>
+        <w:rPr>
+          <w:rFonts w:ascii="Times New Roman" w:eastAsia="Times New Roman" w:hAnsi="Times New Roman" w:cs="Times New Roman"/>
+        </w:rPr>
+        <w:t xml:space="preserve"> y algunas métricas internas del paralelismo.</w:t>
+      </w:r>
+    </w:p>
+    <w:p>
+      <w:pPr>
+        <w:rPr>
+          <w:rFonts w:ascii="Times New Roman" w:eastAsia="Times New Roman" w:hAnsi="Times New Roman" w:cs="Times New Roman"/>
+        </w:rPr>
+      </w:pPr>
+      <w:r>
+        <w:rPr>
+          <w:rFonts w:ascii="Times New Roman" w:eastAsia="Times New Roman" w:hAnsi="Times New Roman" w:cs="Times New Roman"/>
+        </w:rPr>
+        <w:t>El funcionamiento básico es el siguiente: primero se unen todos los archivos en un solo texto grande. Luego se ejecuta el análisis secuencial para tener un tiempo de referencia. Después se ejecuta el análisis paralelo, que se hace con recursividad. Esa parte consiste en dividir el texto en dos siempre que el tamaño sea mayor al bloque mínimo. Cada mitad se procesa en una tarea (</w:t>
+      </w:r>
+      <w:proofErr w:type="spellStart"/>
+      <w:r>
+        <w:rPr>
+          <w:rFonts w:ascii="Times New Roman" w:eastAsia="Times New Roman" w:hAnsi="Times New Roman" w:cs="Times New Roman"/>
+        </w:rPr>
+        <w:t>Task.Run</w:t>
+      </w:r>
+      <w:proofErr w:type="spellEnd"/>
+      <w:r>
+        <w:rPr>
+          <w:rFonts w:ascii="Times New Roman" w:eastAsia="Times New Roman" w:hAnsi="Times New Roman" w:cs="Times New Roman"/>
+        </w:rPr>
+        <w:t>), y el método espera a que ambas terminen antes de seguir.</w:t>
+      </w:r>
+    </w:p>
+    <w:p>
+      <w:pPr>
+        <w:rPr>
+          <w:rFonts w:ascii="Times New Roman" w:eastAsia="Times New Roman" w:hAnsi="Times New Roman" w:cs="Times New Roman"/>
+        </w:rPr>
+      </w:pPr>
+      <w:r>
+        <w:rPr>
+          <w:rFonts w:ascii="Times New Roman" w:eastAsia="Times New Roman" w:hAnsi="Times New Roman" w:cs="Times New Roman"/>
+        </w:rPr>
+        <w:t xml:space="preserve">Mi aporte directo fue el método </w:t>
+      </w:r>
+      <w:r>
+        <w:rPr>
+          <w:rFonts w:ascii="Times New Roman" w:eastAsia="Times New Roman" w:hAnsi="Times New Roman" w:cs="Times New Roman"/>
+          <w:b/>
+          <w:bCs/>
+        </w:rPr>
+        <w:t>Combinar</w:t>
+      </w:r>
+      <w:r>
+        <w:rPr>
+          <w:rFonts w:ascii="Times New Roman" w:eastAsia="Times New Roman" w:hAnsi="Times New Roman" w:cs="Times New Roman"/>
+        </w:rPr>
+        <w:t>, que es el que junta los resultados de cada mitad del texto. Este método suma los valores de cada parte (como la cantidad de líneas, palabras y ocurrencias) y fusiona los diccionarios de frecuencias. También acumula las métricas internas como los bloques procesados, las tareas creadas y el nivel máximo de recursión. Gracias a esta función, los resultados que vienen de diferentes tareas quedan consolidados como si hubieran sido procesados de una sola vez.</w:t>
+      </w:r>
+    </w:p>
+    <w:p>
+      <w:pPr>
+        <w:rPr>
+          <w:rFonts w:ascii="Times New Roman" w:eastAsia="Times New Roman" w:hAnsi="Times New Roman" w:cs="Times New Roman"/>
+        </w:rPr>
+      </w:pPr>
+      <w:r>
+        <w:rPr>
+          <w:rFonts w:ascii="Times New Roman" w:eastAsia="Times New Roman" w:hAnsi="Times New Roman" w:cs="Times New Roman"/>
+        </w:rPr>
+        <w:t xml:space="preserve">Para la sincronización no tuvimos que usar bloqueos manuales. Todo se manejó con </w:t>
+      </w:r>
+      <w:proofErr w:type="spellStart"/>
+      <w:r>
+        <w:rPr>
+          <w:rFonts w:ascii="Times New Roman" w:eastAsia="Times New Roman" w:hAnsi="Times New Roman" w:cs="Times New Roman"/>
+        </w:rPr>
+        <w:t>Task.WhenAll</w:t>
+      </w:r>
+      <w:proofErr w:type="spellEnd"/>
+      <w:r>
+        <w:rPr>
+          <w:rFonts w:ascii="Times New Roman" w:eastAsia="Times New Roman" w:hAnsi="Times New Roman" w:cs="Times New Roman"/>
+        </w:rPr>
+        <w:t xml:space="preserve"> y con </w:t>
+      </w:r>
+      <w:proofErr w:type="spellStart"/>
+      <w:r>
+        <w:rPr>
+          <w:rFonts w:ascii="Times New Roman" w:eastAsia="Times New Roman" w:hAnsi="Times New Roman" w:cs="Times New Roman"/>
+        </w:rPr>
+        <w:t>ConcurrentDictionary</w:t>
+      </w:r>
+      <w:proofErr w:type="spellEnd"/>
+      <w:r>
+        <w:rPr>
+          <w:rFonts w:ascii="Times New Roman" w:eastAsia="Times New Roman" w:hAnsi="Times New Roman" w:cs="Times New Roman"/>
+        </w:rPr>
+        <w:t>, que ya trae control interno de concurrencia. Esto hizo que el código fuera más limpio, pero al mismo tiempo permitió probar bien el comportamiento del paralelismo con recursividad.</w:t>
+      </w:r>
+    </w:p>
+    <w:p/>
+    <w:p>
+      <w:pPr>
+        <w:rPr>
+          <w:rFonts w:ascii="Times New Roman" w:eastAsia="Times New Roman" w:hAnsi="Times New Roman" w:cs="Times New Roman"/>
+          <w:sz w:val="27"/>
+          <w:szCs w:val="27"/>
+          <w:lang w:val="es-419"/>
+        </w:rPr>
+      </w:pPr>
+      <w:r>
+        <w:rPr>
+          <w:rFonts w:ascii="Times New Roman" w:eastAsia="Times New Roman" w:hAnsi="Times New Roman" w:cs="Times New Roman"/>
+          <w:sz w:val="27"/>
+          <w:szCs w:val="27"/>
+          <w:lang w:val="es-419"/>
+        </w:rPr>
+        <w:t>8. Conclusiones — Yeison Castillo</w:t>
+      </w:r>
+    </w:p>
+    <w:p>
+      <w:pPr>
+        <w:rPr>
+          <w:rFonts w:ascii="Times New Roman" w:eastAsia="Times New Roman" w:hAnsi="Times New Roman" w:cs="Times New Roman"/>
+        </w:rPr>
+      </w:pPr>
+      <w:r>
+        <w:rPr>
+          <w:rFonts w:ascii="Times New Roman" w:eastAsia="Times New Roman" w:hAnsi="Times New Roman" w:cs="Times New Roman"/>
+        </w:rPr>
+        <w:t xml:space="preserve">Con este proyecto pude ver más claramente cómo funciona el paralelismo en la práctica. Algo que aprendí es que no siempre el código paralelo gana; depende mucho del tamaño del archivo y de cuánto trabajo se hace en cada tarea. En algunos casos la división y la combinación toman tiempo, y por eso el </w:t>
+      </w:r>
+      <w:proofErr w:type="spellStart"/>
+      <w:r>
+        <w:rPr>
+          <w:rFonts w:ascii="Times New Roman" w:eastAsia="Times New Roman" w:hAnsi="Times New Roman" w:cs="Times New Roman"/>
+        </w:rPr>
+        <w:t>speedup</w:t>
+      </w:r>
+      <w:proofErr w:type="spellEnd"/>
+      <w:r>
+        <w:rPr>
+          <w:rFonts w:ascii="Times New Roman" w:eastAsia="Times New Roman" w:hAnsi="Times New Roman" w:cs="Times New Roman"/>
+        </w:rPr>
+        <w:t xml:space="preserve"> no siempre es tan alto como uno espera al principio.</w:t>
+      </w:r>
+    </w:p>
+    <w:p>
+      <w:pPr>
+        <w:rPr>
+          <w:rFonts w:ascii="Times New Roman" w:eastAsia="Times New Roman" w:hAnsi="Times New Roman" w:cs="Times New Roman"/>
+        </w:rPr>
+      </w:pPr>
+      <w:r>
+        <w:rPr>
+          <w:rFonts w:ascii="Times New Roman" w:eastAsia="Times New Roman" w:hAnsi="Times New Roman" w:cs="Times New Roman"/>
+        </w:rPr>
+        <w:t xml:space="preserve">Trabajar con recursividad y tareas me ayudó a entender mejor cómo se van creando los niveles y cómo se debe manejar la unión de resultados para no perder datos. El método que hice, </w:t>
+      </w:r>
+      <w:r>
+        <w:rPr>
+          <w:rFonts w:ascii="Times New Roman" w:eastAsia="Times New Roman" w:hAnsi="Times New Roman" w:cs="Times New Roman"/>
+        </w:rPr>
+        <w:t>Combinar</w:t>
+      </w:r>
+      <w:r>
+        <w:rPr>
+          <w:rFonts w:ascii="Times New Roman" w:eastAsia="Times New Roman" w:hAnsi="Times New Roman" w:cs="Times New Roman"/>
+        </w:rPr>
+        <w:t xml:space="preserve">, fue clave para esto, porque es el que asegura que todo lo que se procesó de forma separada </w:t>
+      </w:r>
+      <w:proofErr w:type="gramStart"/>
+      <w:r>
+        <w:rPr>
+          <w:rFonts w:ascii="Times New Roman" w:eastAsia="Times New Roman" w:hAnsi="Times New Roman" w:cs="Times New Roman"/>
+        </w:rPr>
+        <w:t>termine</w:t>
+      </w:r>
+      <w:proofErr w:type="gramEnd"/>
+      <w:r>
+        <w:rPr>
+          <w:rFonts w:ascii="Times New Roman" w:eastAsia="Times New Roman" w:hAnsi="Times New Roman" w:cs="Times New Roman"/>
+        </w:rPr>
+        <w:t xml:space="preserve"> junto y correctamente sumado.</w:t>
+      </w:r>
+    </w:p>
+    <w:p>
+      <w:pPr>
+        <w:rPr>
+          <w:rFonts w:ascii="Times New Roman" w:eastAsia="Times New Roman" w:hAnsi="Times New Roman" w:cs="Times New Roman"/>
+        </w:rPr>
+      </w:pPr>
+      <w:r>
+        <w:rPr>
+          <w:rFonts w:ascii="Times New Roman" w:eastAsia="Times New Roman" w:hAnsi="Times New Roman" w:cs="Times New Roman"/>
+        </w:rPr>
+        <w:t xml:space="preserve">Otra parte importante fue el trabajo en equipo. Cada uno tenía una responsabilidad distinta, y al final hubo que coordinar para que todas las partes encajaran. También aprendimos a manejar </w:t>
+      </w:r>
+      <w:proofErr w:type="spellStart"/>
+      <w:r>
+        <w:rPr>
+          <w:rFonts w:ascii="Times New Roman" w:eastAsia="Times New Roman" w:hAnsi="Times New Roman" w:cs="Times New Roman"/>
+        </w:rPr>
+        <w:t>Git</w:t>
+      </w:r>
+      <w:proofErr w:type="spellEnd"/>
+      <w:r>
+        <w:rPr>
+          <w:rFonts w:ascii="Times New Roman" w:eastAsia="Times New Roman" w:hAnsi="Times New Roman" w:cs="Times New Roman"/>
+        </w:rPr>
+        <w:t xml:space="preserve"> de forma más ordenada para evitar conflictos y asegurar que cada versión compilara sin errores.</w:t>
+      </w:r>
+    </w:p>
+    <w:p>
+      <w:pPr>
+        <w:rPr>
+          <w:rFonts w:ascii="Times New Roman" w:eastAsia="Times New Roman" w:hAnsi="Times New Roman" w:cs="Times New Roman"/>
+        </w:rPr>
+      </w:pPr>
+      <w:r>
+        <w:rPr>
+          <w:rFonts w:ascii="Times New Roman" w:eastAsia="Times New Roman" w:hAnsi="Times New Roman" w:cs="Times New Roman"/>
+        </w:rPr>
+        <w:lastRenderedPageBreak/>
+        <w:t>Como posible mejora, más adelante se podría probar dividir el texto en más de dos partes o cambiar el tamaño de los bloques para ver si mejora el rendimiento. En general, el proyecto nos permitió aplicar lo que vimos en clase y entender mejor cómo aprovechar varios núcleos para resolver un problema real de análisis de texto.</w:t>
+      </w:r>
+    </w:p>
+    <w:p>
+      <w:pPr>
+        <w:rPr>
+          <w:rFonts w:ascii="Times New Roman" w:eastAsia="Times New Roman" w:hAnsi="Times New Roman" w:cs="Times New Roman"/>
+          <w:lang w:val="es-DO"/>
         </w:rPr>
       </w:pPr>
     </w:p>
@@ -3004,7 +3297,7 @@
 </file>
 
 <file path=word/numbering.xml><?xml version="1.0" encoding="utf-8"?>
-<w:numbering xmlns:wpc="http://schemas.microsoft.com/office/word/2010/wordprocessingCanvas" xmlns:cx="http://schemas.microsoft.com/office/drawing/2014/chartex" xmlns:cx1="http://schemas.microsoft.com/office/drawing/2015/9/8/chartex" xmlns:cx2="http://schemas.microsoft.com/office/drawing/2015/10/21/chartex" xmlns:cx3="http://schemas.microsoft.com/office/drawing/2016/5/9/chartex" xmlns:cx4="http://schemas.microsoft.com/office/drawing/2016/5/10/chartex" xmlns:cx5="http://schemas.microsoft.com/office/drawing/2016/5/11/chartex" xmlns:cx6="http://schemas.microsoft.com/office/drawing/2016/5/12/chartex" xmlns:cx7="http://schemas.microsoft.com/office/drawing/2016/5/13/chartex" xmlns:cx8="http://schemas.microsoft.com/office/drawing/2016/5/14/chartex" xmlns:mc="http://schemas.openxmlformats.org/markup-compatibility/2006" xmlns:aink="http://schemas.microsoft.com/office/drawing/2016/ink" xmlns:am3d="http://schemas.microsoft.com/office/drawing/2017/model3d" xmlns:o="urn:schemas-microsoft-com:office:office" xmlns:oel="http://schemas.microsoft.com/office/2019/extlst" xmlns:r="http://schemas.openxmlformats.org/officeDocument/2006/relationships" xmlns:m="http://schemas.openxmlformats.org/officeDocument/2006/math" xmlns:v="urn:schemas-microsoft-com:vml" xmlns:wp14="http://schemas.microsoft.com/office/word/2010/wordprocessingDrawing" xmlns:wp="http://schemas.openxmlformats.org/drawingml/2006/wordprocessingDrawing" xmlns:w10="urn:schemas-microsoft-com:office:word" xmlns:w="http://schemas.openxmlformats.org/wordprocessingml/2006/main" xmlns:w14="http://schemas.microsoft.com/office/word/2010/wordml" xmlns:w15="http://schemas.microsoft.com/office/word/2012/wordml" xmlns:w16cex="http://schemas.microsoft.com/office/word/2018/wordml/cex" xmlns:w16cid="http://schemas.microsoft.com/office/word/2016/wordml/cid" xmlns:w16="http://schemas.microsoft.com/office/word/2018/wordml" xmlns:w16du="http://schemas.microsoft.com/office/word/2023/wordml/word16du" xmlns:w16sdtdh="http://schemas.microsoft.com/office/word/2020/wordml/sdtdatahash" xmlns:w16sdtfl="http://schemas.microsoft.com/office/word/2024/wordml/sdtformatlock" xmlns:w16se="http://schemas.microsoft.com/office/word/2015/wordml/symex" xmlns:wpg="http://schemas.microsoft.com/office/word/2010/wordprocessingGroup" xmlns:wpi="http://schemas.microsoft.com/office/word/2010/wordprocessingInk" xmlns:wne="http://schemas.microsoft.com/office/word/2006/wordml" xmlns:wps="http://schemas.microsoft.com/office/word/2010/wordprocessingShape" mc:Ignorable="w14 w15 w16se w16cid w16 w16cex w16sdtdh w16sdtfl w16du wp14">
+<w:numbering xmlns:wpc="http://schemas.microsoft.com/office/word/2010/wordprocessingCanvas" xmlns:cx="http://schemas.microsoft.com/office/drawing/2014/chartex" xmlns:mc="http://schemas.openxmlformats.org/markup-compatibility/2006" xmlns:o="urn:schemas-microsoft-com:office:office" xmlns:r="http://schemas.openxmlformats.org/officeDocument/2006/relationships" xmlns:m="http://schemas.openxmlformats.org/officeDocument/2006/math" xmlns:v="urn:schemas-microsoft-com:vml" xmlns:wp14="http://schemas.microsoft.com/office/word/2010/wordprocessingDrawing" xmlns:wp="http://schemas.openxmlformats.org/drawingml/2006/wordprocessingDrawing" xmlns:w10="urn:schemas-microsoft-com:office:word" xmlns:w="http://schemas.openxmlformats.org/wordprocessingml/2006/main" xmlns:w14="http://schemas.microsoft.com/office/word/2010/wordml" xmlns:w15="http://schemas.microsoft.com/office/word/2012/wordml" xmlns:w16se="http://schemas.microsoft.com/office/word/2015/wordml/symex" xmlns:wpg="http://schemas.microsoft.com/office/word/2010/wordprocessingGroup" xmlns:wpi="http://schemas.microsoft.com/office/word/2010/wordprocessingInk" xmlns:wne="http://schemas.microsoft.com/office/word/2006/wordml" xmlns:wps="http://schemas.microsoft.com/office/word/2010/wordprocessingShape" mc:Ignorable="w14 w15 w16se wp14">
   <w:abstractNum w:abstractNumId="0" w15:restartNumberingAfterBreak="0">
     <w:nsid w:val="165B5157"/>
     <w:multiLevelType w:val="multilevel"/>
@@ -3380,20 +3673,20 @@
       </w:rPr>
     </w:lvl>
   </w:abstractNum>
-  <w:num w:numId="1" w16cid:durableId="1204175573">
+  <w:num w:numId="1">
     <w:abstractNumId w:val="1"/>
   </w:num>
-  <w:num w:numId="2" w16cid:durableId="1376277741">
+  <w:num w:numId="2">
     <w:abstractNumId w:val="2"/>
   </w:num>
-  <w:num w:numId="3" w16cid:durableId="1719432906">
+  <w:num w:numId="3">
     <w:abstractNumId w:val="0"/>
   </w:num>
 </w:numbering>
 </file>
 
 <file path=word/styles.xml><?xml version="1.0" encoding="utf-8"?>
-<w:styles xmlns:mc="http://schemas.openxmlformats.org/markup-compatibility/2006" xmlns:r="http://schemas.openxmlformats.org/officeDocument/2006/relationships" xmlns:w="http://schemas.openxmlformats.org/wordprocessingml/2006/main" xmlns:w14="http://schemas.microsoft.com/office/word/2010/wordml" xmlns:w15="http://schemas.microsoft.com/office/word/2012/wordml" xmlns:w16cex="http://schemas.microsoft.com/office/word/2018/wordml/cex" xmlns:w16cid="http://schemas.microsoft.com/office/word/2016/wordml/cid" xmlns:w16="http://schemas.microsoft.com/office/word/2018/wordml" xmlns:w16du="http://schemas.microsoft.com/office/word/2023/wordml/word16du" xmlns:w16sdtdh="http://schemas.microsoft.com/office/word/2020/wordml/sdtdatahash" xmlns:w16sdtfl="http://schemas.microsoft.com/office/word/2024/wordml/sdtformatlock" xmlns:w16se="http://schemas.microsoft.com/office/word/2015/wordml/symex" mc:Ignorable="w14 w15 w16se w16cid w16 w16cex w16sdtdh w16sdtfl w16du">
+<w:styles xmlns:mc="http://schemas.openxmlformats.org/markup-compatibility/2006" xmlns:r="http://schemas.openxmlformats.org/officeDocument/2006/relationships" xmlns:w="http://schemas.openxmlformats.org/wordprocessingml/2006/main" xmlns:w14="http://schemas.microsoft.com/office/word/2010/wordml" xmlns:w15="http://schemas.microsoft.com/office/word/2012/wordml" xmlns:w16se="http://schemas.microsoft.com/office/word/2015/wordml/symex" mc:Ignorable="w14 w15 w16se">
   <w:docDefaults>
     <w:rPrDefault>
       <w:rPr>
@@ -3409,7 +3702,7 @@
       </w:pPr>
     </w:pPrDefault>
   </w:docDefaults>
-  <w:latentStyles w:defLockedState="0" w:defUIPriority="99" w:defSemiHidden="0" w:defUnhideWhenUsed="0" w:defQFormat="0" w:count="376">
+  <w:latentStyles w:defLockedState="0" w:defUIPriority="99" w:defSemiHidden="0" w:defUnhideWhenUsed="0" w:defQFormat="0" w:count="371">
     <w:lsdException w:name="Normal" w:uiPriority="0" w:qFormat="1"/>
     <w:lsdException w:name="heading 1" w:uiPriority="9" w:qFormat="1"/>
     <w:lsdException w:name="heading 2" w:semiHidden="1" w:uiPriority="9" w:unhideWhenUsed="1" w:qFormat="1"/>
@@ -3781,11 +4074,6 @@
     <w:lsdException w:name="List Table 5 Dark Accent 6" w:uiPriority="50"/>
     <w:lsdException w:name="List Table 6 Colorful Accent 6" w:uiPriority="51"/>
     <w:lsdException w:name="List Table 7 Colorful Accent 6" w:uiPriority="52"/>
-    <w:lsdException w:name="Mention" w:semiHidden="1" w:unhideWhenUsed="1"/>
-    <w:lsdException w:name="Smart Hyperlink" w:semiHidden="1" w:unhideWhenUsed="1"/>
-    <w:lsdException w:name="Hashtag" w:semiHidden="1" w:unhideWhenUsed="1"/>
-    <w:lsdException w:name="Unresolved Mention" w:semiHidden="1" w:unhideWhenUsed="1"/>
-    <w:lsdException w:name="Smart Link" w:semiHidden="1" w:unhideWhenUsed="1"/>
   </w:latentStyles>
   <w:style w:type="paragraph" w:default="1" w:styleId="Normal">
     <w:name w:val="Normal"/>
@@ -3881,6 +4169,7 @@
   <w:style w:type="character" w:default="1" w:styleId="Fuentedeprrafopredeter">
     <w:name w:val="Default Paragraph Font"/>
     <w:uiPriority w:val="1"/>
+    <w:semiHidden/>
     <w:unhideWhenUsed/>
   </w:style>
   <w:style w:type="table" w:default="1" w:styleId="Tablanormal">
@@ -3953,6 +4242,56 @@
       <w:color w:val="0F4761" w:themeColor="accent1" w:themeShade="BF"/>
       <w:sz w:val="26"/>
       <w:szCs w:val="26"/>
+    </w:rPr>
+  </w:style>
+  <w:style w:type="character" w:styleId="Textoennegrita">
+    <w:name w:val="Strong"/>
+    <w:basedOn w:val="Fuentedeprrafopredeter"/>
+    <w:uiPriority w:val="22"/>
+    <w:qFormat/>
+    <w:rsid w:val="00290244"/>
+    <w:rPr>
+      <w:b/>
+      <w:bCs/>
+    </w:rPr>
+  </w:style>
+  <w:style w:type="paragraph" w:styleId="NormalWeb">
+    <w:name w:val="Normal (Web)"/>
+    <w:basedOn w:val="Normal"/>
+    <w:uiPriority w:val="99"/>
+    <w:semiHidden/>
+    <w:unhideWhenUsed/>
+    <w:rsid w:val="00290244"/>
+    <w:pPr>
+      <w:spacing w:before="100" w:beforeAutospacing="1" w:after="100" w:afterAutospacing="1" w:line="240" w:lineRule="auto"/>
+    </w:pPr>
+    <w:rPr>
+      <w:rFonts w:ascii="Times New Roman" w:eastAsia="Times New Roman" w:hAnsi="Times New Roman" w:cs="Times New Roman"/>
+      <w:lang w:val="es-DO" w:eastAsia="es-DO"/>
+    </w:rPr>
+  </w:style>
+  <w:style w:type="character" w:styleId="nfasis">
+    <w:name w:val="Emphasis"/>
+    <w:basedOn w:val="Fuentedeprrafopredeter"/>
+    <w:uiPriority w:val="20"/>
+    <w:qFormat/>
+    <w:rsid w:val="00290244"/>
+    <w:rPr>
+      <w:i/>
+      <w:iCs/>
+    </w:rPr>
+  </w:style>
+  <w:style w:type="character" w:styleId="CdigoHTML">
+    <w:name w:val="HTML Code"/>
+    <w:basedOn w:val="Fuentedeprrafopredeter"/>
+    <w:uiPriority w:val="99"/>
+    <w:semiHidden/>
+    <w:unhideWhenUsed/>
+    <w:rsid w:val="00290244"/>
+    <w:rPr>
+      <w:rFonts w:ascii="Courier New" w:eastAsia="Times New Roman" w:hAnsi="Courier New" w:cs="Courier New"/>
+      <w:sz w:val="20"/>
+      <w:szCs w:val="20"/>
     </w:rPr>
   </w:style>
 </w:styles>

</xml_diff>

<commit_message>
Add: Diagrama de flujo del programa a docs: Co-authored-by-<ReynaldoSuero>
</commit_message>
<xml_diff>
--- a/docs/Proyecto Final Paralela (1).docx
+++ b/docs/Proyecto Final Paralela (1).docx
@@ -1,10 +1,10 @@
 
 <file path=word/document.xml><?xml version="1.0" encoding="utf-8"?>
-<w:document xmlns:wpc="http://schemas.microsoft.com/office/word/2010/wordprocessingCanvas" xmlns:cx="http://schemas.microsoft.com/office/drawing/2014/chartex" xmlns:mc="http://schemas.openxmlformats.org/markup-compatibility/2006" xmlns:o="urn:schemas-microsoft-com:office:office" xmlns:r="http://schemas.openxmlformats.org/officeDocument/2006/relationships" xmlns:m="http://schemas.openxmlformats.org/officeDocument/2006/math" xmlns:v="urn:schemas-microsoft-com:vml" xmlns:wp14="http://schemas.microsoft.com/office/word/2010/wordprocessingDrawing" xmlns:wp="http://schemas.openxmlformats.org/drawingml/2006/wordprocessingDrawing" xmlns:w10="urn:schemas-microsoft-com:office:word" xmlns:w="http://schemas.openxmlformats.org/wordprocessingml/2006/main" xmlns:w14="http://schemas.microsoft.com/office/word/2010/wordml" xmlns:w15="http://schemas.microsoft.com/office/word/2012/wordml" xmlns:w16se="http://schemas.microsoft.com/office/word/2015/wordml/symex" xmlns:wpg="http://schemas.microsoft.com/office/word/2010/wordprocessingGroup" xmlns:wpi="http://schemas.microsoft.com/office/word/2010/wordprocessingInk" xmlns:wne="http://schemas.microsoft.com/office/word/2006/wordml" xmlns:wps="http://schemas.microsoft.com/office/word/2010/wordprocessingShape" mc:Ignorable="w14 w15 w16se wp14">
+<w:document xmlns:wpc="http://schemas.microsoft.com/office/word/2010/wordprocessingCanvas" xmlns:cx="http://schemas.microsoft.com/office/drawing/2014/chartex" xmlns:cx1="http://schemas.microsoft.com/office/drawing/2015/9/8/chartex" xmlns:cx2="http://schemas.microsoft.com/office/drawing/2015/10/21/chartex" xmlns:cx3="http://schemas.microsoft.com/office/drawing/2016/5/9/chartex" xmlns:cx4="http://schemas.microsoft.com/office/drawing/2016/5/10/chartex" xmlns:cx5="http://schemas.microsoft.com/office/drawing/2016/5/11/chartex" xmlns:cx6="http://schemas.microsoft.com/office/drawing/2016/5/12/chartex" xmlns:cx7="http://schemas.microsoft.com/office/drawing/2016/5/13/chartex" xmlns:cx8="http://schemas.microsoft.com/office/drawing/2016/5/14/chartex" xmlns:mc="http://schemas.openxmlformats.org/markup-compatibility/2006" xmlns:aink="http://schemas.microsoft.com/office/drawing/2016/ink" xmlns:am3d="http://schemas.microsoft.com/office/drawing/2017/model3d" xmlns:o="urn:schemas-microsoft-com:office:office" xmlns:oel="http://schemas.microsoft.com/office/2019/extlst" xmlns:r="http://schemas.openxmlformats.org/officeDocument/2006/relationships" xmlns:m="http://schemas.openxmlformats.org/officeDocument/2006/math" xmlns:v="urn:schemas-microsoft-com:vml" xmlns:wp14="http://schemas.microsoft.com/office/word/2010/wordprocessingDrawing" xmlns:wp="http://schemas.openxmlformats.org/drawingml/2006/wordprocessingDrawing" xmlns:w10="urn:schemas-microsoft-com:office:word" xmlns:w="http://schemas.openxmlformats.org/wordprocessingml/2006/main" xmlns:w14="http://schemas.microsoft.com/office/word/2010/wordml" xmlns:w15="http://schemas.microsoft.com/office/word/2012/wordml" xmlns:w16cex="http://schemas.microsoft.com/office/word/2018/wordml/cex" xmlns:w16cid="http://schemas.microsoft.com/office/word/2016/wordml/cid" xmlns:w16="http://schemas.microsoft.com/office/word/2018/wordml" xmlns:w16du="http://schemas.microsoft.com/office/word/2023/wordml/word16du" xmlns:w16sdtdh="http://schemas.microsoft.com/office/word/2020/wordml/sdtdatahash" xmlns:w16sdtfl="http://schemas.microsoft.com/office/word/2024/wordml/sdtformatlock" xmlns:w16se="http://schemas.microsoft.com/office/word/2015/wordml/symex" xmlns:wpg="http://schemas.microsoft.com/office/word/2010/wordprocessingGroup" xmlns:wpi="http://schemas.microsoft.com/office/word/2010/wordprocessingInk" xmlns:wne="http://schemas.microsoft.com/office/word/2006/wordml" xmlns:wps="http://schemas.microsoft.com/office/word/2010/wordprocessingShape" mc:Ignorable="w14 w15 w16se w16cid w16 w16cex w16sdtdh w16sdtfl w16du wp14">
   <w:body>
     <w:p>
       <w:pPr>
-        <w:pStyle w:val="Ttulo1"/>
+        <w:pStyle w:val="Heading1"/>
         <w:tabs>
           <w:tab w:val="center" w:pos="2616"/>
           <w:tab w:val="right" w:pos="9641"/>
@@ -1789,7 +1789,21 @@
         <w:rPr>
           <w:rFonts w:ascii="Times New Roman" w:eastAsia="Times New Roman" w:hAnsi="Times New Roman" w:cs="Times New Roman"/>
         </w:rPr>
-        <w:t xml:space="preserve"> y der). Es crucial que la división se realice en un carácter de espacio en blanco (</w:t>
+        <w:t xml:space="preserve"> y </w:t>
+      </w:r>
+      <w:proofErr w:type="spellStart"/>
+      <w:r>
+        <w:rPr>
+          <w:rFonts w:ascii="Times New Roman" w:eastAsia="Times New Roman" w:hAnsi="Times New Roman" w:cs="Times New Roman"/>
+        </w:rPr>
+        <w:t>der</w:t>
+      </w:r>
+      <w:proofErr w:type="spellEnd"/>
+      <w:r>
+        <w:rPr>
+          <w:rFonts w:ascii="Times New Roman" w:eastAsia="Times New Roman" w:hAnsi="Times New Roman" w:cs="Times New Roman"/>
+        </w:rPr>
+        <w:t>). Es crucial que la división se realice en un carácter de espacio en blanco (</w:t>
       </w:r>
       <w:proofErr w:type="spellStart"/>
       <w:proofErr w:type="gramStart"/>
@@ -1985,6 +1999,7 @@
         <w:t xml:space="preserve"> + </w:t>
       </w:r>
       <w:proofErr w:type="spellStart"/>
+      <w:proofErr w:type="gramStart"/>
       <w:r>
         <w:rPr>
           <w:rFonts w:ascii="Times New Roman" w:eastAsia="Times New Roman" w:hAnsi="Times New Roman" w:cs="Times New Roman"/>
@@ -1992,6 +2007,7 @@
         <w:t>b.TotalPalabras</w:t>
       </w:r>
       <w:proofErr w:type="spellEnd"/>
+      <w:proofErr w:type="gramEnd"/>
       <w:r>
         <w:rPr>
           <w:rFonts w:ascii="Times New Roman" w:eastAsia="Times New Roman" w:hAnsi="Times New Roman" w:cs="Times New Roman"/>
@@ -2295,21 +2311,7 @@
         <w:rPr>
           <w:rFonts w:ascii="Times New Roman" w:eastAsia="Times New Roman" w:hAnsi="Times New Roman" w:cs="Times New Roman"/>
         </w:rPr>
-        <w:t xml:space="preserve">-- Métricas de Rendimiento: Almacena contadores de la </w:t>
-      </w:r>
-      <w:proofErr w:type="spellStart"/>
-      <w:r>
-        <w:rPr>
-          <w:rFonts w:ascii="Times New Roman" w:eastAsia="Times New Roman" w:hAnsi="Times New Roman" w:cs="Times New Roman"/>
-        </w:rPr>
-        <w:t>paralelización</w:t>
-      </w:r>
-      <w:proofErr w:type="spellEnd"/>
-      <w:r>
-        <w:rPr>
-          <w:rFonts w:ascii="Times New Roman" w:eastAsia="Times New Roman" w:hAnsi="Times New Roman" w:cs="Times New Roman"/>
-        </w:rPr>
-        <w:t xml:space="preserve"> (</w:t>
+        <w:t>-- Métricas de Rendimiento: Almacena contadores de la paralelización (</w:t>
       </w:r>
       <w:proofErr w:type="spellStart"/>
       <w:r>
@@ -2362,6 +2364,171 @@
           <w:szCs w:val="27"/>
         </w:rPr>
       </w:pPr>
+    </w:p>
+    <w:p>
+      <w:pPr>
+        <w:rPr>
+          <w:rFonts w:ascii="Times New Roman" w:eastAsia="Times New Roman" w:hAnsi="Times New Roman" w:cs="Times New Roman"/>
+          <w:sz w:val="27"/>
+          <w:szCs w:val="27"/>
+        </w:rPr>
+      </w:pPr>
+    </w:p>
+    <w:p>
+      <w:pPr>
+        <w:rPr>
+          <w:rFonts w:ascii="Times New Roman" w:eastAsia="Times New Roman" w:hAnsi="Times New Roman" w:cs="Times New Roman"/>
+          <w:sz w:val="27"/>
+          <w:szCs w:val="27"/>
+        </w:rPr>
+      </w:pPr>
+    </w:p>
+    <w:p>
+      <w:pPr>
+        <w:rPr>
+          <w:rFonts w:ascii="Times New Roman" w:eastAsia="Times New Roman" w:hAnsi="Times New Roman" w:cs="Times New Roman"/>
+          <w:sz w:val="27"/>
+          <w:szCs w:val="27"/>
+        </w:rPr>
+      </w:pPr>
+    </w:p>
+    <w:p>
+      <w:pPr>
+        <w:rPr>
+          <w:rFonts w:ascii="Times New Roman" w:eastAsia="Times New Roman" w:hAnsi="Times New Roman" w:cs="Times New Roman"/>
+          <w:sz w:val="27"/>
+          <w:szCs w:val="27"/>
+        </w:rPr>
+      </w:pPr>
+    </w:p>
+    <w:p>
+      <w:pPr>
+        <w:rPr>
+          <w:rFonts w:ascii="Times New Roman" w:eastAsia="Times New Roman" w:hAnsi="Times New Roman" w:cs="Times New Roman"/>
+          <w:sz w:val="27"/>
+          <w:szCs w:val="27"/>
+        </w:rPr>
+      </w:pPr>
+    </w:p>
+    <w:p>
+      <w:pPr>
+        <w:rPr>
+          <w:rFonts w:ascii="Times New Roman" w:eastAsia="Times New Roman" w:hAnsi="Times New Roman" w:cs="Times New Roman"/>
+          <w:sz w:val="27"/>
+          <w:szCs w:val="27"/>
+        </w:rPr>
+      </w:pPr>
+    </w:p>
+    <w:p>
+      <w:pPr>
+        <w:rPr>
+          <w:rFonts w:ascii="Times New Roman" w:eastAsia="Times New Roman" w:hAnsi="Times New Roman" w:cs="Times New Roman"/>
+          <w:sz w:val="27"/>
+          <w:szCs w:val="27"/>
+        </w:rPr>
+      </w:pPr>
+    </w:p>
+    <w:p>
+      <w:pPr>
+        <w:rPr>
+          <w:rFonts w:ascii="Times New Roman" w:eastAsia="Times New Roman" w:hAnsi="Times New Roman" w:cs="Times New Roman"/>
+          <w:sz w:val="27"/>
+          <w:szCs w:val="27"/>
+        </w:rPr>
+      </w:pPr>
+    </w:p>
+    <w:p>
+      <w:pPr>
+        <w:rPr>
+          <w:rFonts w:ascii="Times New Roman" w:eastAsia="Times New Roman" w:hAnsi="Times New Roman" w:cs="Times New Roman"/>
+          <w:sz w:val="27"/>
+          <w:szCs w:val="27"/>
+        </w:rPr>
+      </w:pPr>
+    </w:p>
+    <w:p>
+      <w:pPr>
+        <w:rPr>
+          <w:rFonts w:ascii="Times New Roman" w:eastAsia="Times New Roman" w:hAnsi="Times New Roman" w:cs="Times New Roman"/>
+          <w:b/>
+          <w:bCs/>
+          <w:sz w:val="28"/>
+          <w:szCs w:val="28"/>
+        </w:rPr>
+      </w:pPr>
+      <w:r>
+        <w:rPr>
+          <w:rFonts w:ascii="Times New Roman" w:eastAsia="Times New Roman" w:hAnsi="Times New Roman" w:cs="Times New Roman"/>
+          <w:b/>
+          <w:bCs/>
+          <w:sz w:val="28"/>
+          <w:szCs w:val="28"/>
+        </w:rPr>
+        <w:lastRenderedPageBreak/>
+        <w:t>Diagrama de flujo</w:t>
+      </w:r>
+    </w:p>
+    <w:p>
+      <w:pPr>
+        <w:rPr>
+          <w:rFonts w:ascii="Times New Roman" w:eastAsia="Times New Roman" w:hAnsi="Times New Roman" w:cs="Times New Roman"/>
+          <w:b/>
+          <w:bCs/>
+          <w:sz w:val="28"/>
+          <w:szCs w:val="28"/>
+        </w:rPr>
+      </w:pPr>
+      <w:r>
+        <w:rPr>
+          <w:rFonts w:ascii="Times New Roman" w:eastAsia="Times New Roman" w:hAnsi="Times New Roman" w:cs="Times New Roman"/>
+          <w:b/>
+          <w:bCs/>
+          <w:noProof/>
+          <w:sz w:val="28"/>
+          <w:szCs w:val="28"/>
+        </w:rPr>
+        <w:drawing>
+          <wp:inline distT="0" distB="0" distL="0" distR="0" wp14:anchorId="35570901" wp14:editId="58CBE0EF">
+            <wp:extent cx="6522720" cy="8505696"/>
+            <wp:effectExtent l="0" t="0" r="0" b="0"/>
+            <wp:docPr id="1442444707" name="Picture 1" descr="A screenshot of a computer screen&#10;&#10;AI-generated content may be incorrect."/>
+            <wp:cNvGraphicFramePr>
+              <a:graphicFrameLocks xmlns:a="http://schemas.openxmlformats.org/drawingml/2006/main" noChangeAspect="1"/>
+            </wp:cNvGraphicFramePr>
+            <a:graphic xmlns:a="http://schemas.openxmlformats.org/drawingml/2006/main">
+              <a:graphicData uri="http://schemas.openxmlformats.org/drawingml/2006/picture">
+                <pic:pic xmlns:pic="http://schemas.openxmlformats.org/drawingml/2006/picture">
+                  <pic:nvPicPr>
+                    <pic:cNvPr id="1442444707" name="Picture 1" descr="A screenshot of a computer screen&#10;&#10;AI-generated content may be incorrect."/>
+                    <pic:cNvPicPr/>
+                  </pic:nvPicPr>
+                  <pic:blipFill>
+                    <a:blip r:embed="rId6" cstate="print">
+                      <a:extLst>
+                        <a:ext uri="{28A0092B-C50C-407E-A947-70E740481C1C}">
+                          <a14:useLocalDpi xmlns:a14="http://schemas.microsoft.com/office/drawing/2010/main" val="0"/>
+                        </a:ext>
+                      </a:extLst>
+                    </a:blip>
+                    <a:stretch>
+                      <a:fillRect/>
+                    </a:stretch>
+                  </pic:blipFill>
+                  <pic:spPr>
+                    <a:xfrm>
+                      <a:off x="0" y="0"/>
+                      <a:ext cx="6529585" cy="8514649"/>
+                    </a:xfrm>
+                    <a:prstGeom prst="rect">
+                      <a:avLst/>
+                    </a:prstGeom>
+                  </pic:spPr>
+                </pic:pic>
+              </a:graphicData>
+            </a:graphic>
+          </wp:inline>
+        </w:drawing>
+      </w:r>
     </w:p>
     <w:p>
       <w:pPr>
@@ -2383,6 +2550,7 @@
           <w:szCs w:val="27"/>
           <w:lang w:val="es-419"/>
         </w:rPr>
+        <w:lastRenderedPageBreak/>
         <w:t>1. Descripción del Problema</w:t>
       </w:r>
     </w:p>
@@ -2419,21 +2587,7 @@
         <w:rPr>
           <w:rFonts w:ascii="Times New Roman" w:eastAsia="Times New Roman" w:hAnsi="Times New Roman" w:cs="Times New Roman"/>
         </w:rPr>
-        <w:t>En la era actual de la información, la generación de datos no estructurados —específicamente texto— ha crecido exponencialmente. Desde registros de servidores (</w:t>
-      </w:r>
-      <w:proofErr w:type="spellStart"/>
-      <w:r>
-        <w:rPr>
-          <w:rFonts w:ascii="Times New Roman" w:eastAsia="Times New Roman" w:hAnsi="Times New Roman" w:cs="Times New Roman"/>
-        </w:rPr>
-        <w:t>logs</w:t>
-      </w:r>
-      <w:proofErr w:type="spellEnd"/>
-      <w:r>
-        <w:rPr>
-          <w:rFonts w:ascii="Times New Roman" w:eastAsia="Times New Roman" w:hAnsi="Times New Roman" w:cs="Times New Roman"/>
-        </w:rPr>
-        <w:t xml:space="preserve">) y </w:t>
+        <w:t xml:space="preserve">En la era actual de la información, la generación de datos no estructurados —específicamente texto— ha crecido exponencialmente. Desde registros de servidores (logs) y </w:t>
       </w:r>
       <w:proofErr w:type="spellStart"/>
       <w:r>
@@ -2499,7 +2653,6 @@
         <w:rPr>
           <w:rFonts w:ascii="Times New Roman" w:eastAsia="Times New Roman" w:hAnsi="Times New Roman" w:cs="Times New Roman"/>
         </w:rPr>
-        <w:lastRenderedPageBreak/>
         <w:t>El reto técnico, por tanto, no es solo contar palabras, sino cómo gestionar la carga de trabajo de manera eficiente para minimizar el tiempo de respuesta sin comprometer la integridad de los datos (por ejemplo, evitar cortar palabras a la mitad durante la división de bloques).</w:t>
       </w:r>
     </w:p>
@@ -2706,21 +2859,7 @@
         <w:rPr>
           <w:rFonts w:ascii="Times New Roman" w:eastAsia="Times New Roman" w:hAnsi="Times New Roman" w:cs="Times New Roman"/>
         </w:rPr>
-        <w:t>La implementación de un enfoque paralelo, específicamente utilizando el patrón Divide y Vencerás (</w:t>
-      </w:r>
-      <w:proofErr w:type="spellStart"/>
-      <w:r>
-        <w:rPr>
-          <w:rFonts w:ascii="Times New Roman" w:eastAsia="Times New Roman" w:hAnsi="Times New Roman" w:cs="Times New Roman"/>
-        </w:rPr>
-        <w:t>Recursive</w:t>
-      </w:r>
-      <w:proofErr w:type="spellEnd"/>
-      <w:r>
-        <w:rPr>
-          <w:rFonts w:ascii="Times New Roman" w:eastAsia="Times New Roman" w:hAnsi="Times New Roman" w:cs="Times New Roman"/>
-        </w:rPr>
-        <w:t xml:space="preserve"> </w:t>
+        <w:t xml:space="preserve">La implementación de un enfoque paralelo, específicamente utilizando el patrón Divide y Vencerás (Recursive </w:t>
       </w:r>
       <w:proofErr w:type="spellStart"/>
       <w:r>
@@ -2784,6 +2923,7 @@
           <w:rFonts w:ascii="Times New Roman" w:eastAsia="Times New Roman" w:hAnsi="Times New Roman" w:cs="Times New Roman"/>
           <w:lang w:val="es-419"/>
         </w:rPr>
+        <w:lastRenderedPageBreak/>
         <w:t xml:space="preserve">Al dividir el archivo en N bloques recursivos y procesarlos concurrentemente mediante </w:t>
       </w:r>
       <w:proofErr w:type="spellStart"/>
@@ -2879,52 +3019,43 @@
           <w:lang w:val="en-US"/>
         </w:rPr>
       </w:pPr>
-      <w:proofErr w:type="spellStart"/>
       <w:r>
         <w:rPr>
           <w:rFonts w:ascii="Times New Roman" w:eastAsia="Times New Roman" w:hAnsi="Times New Roman" w:cs="Times New Roman"/>
           <w:lang w:val="en-US"/>
         </w:rPr>
-        <w:t>Uso</w:t>
-      </w:r>
-      <w:proofErr w:type="spellEnd"/>
+        <w:t xml:space="preserve">Uso </w:t>
+      </w:r>
+      <w:proofErr w:type="spellStart"/>
       <w:r>
         <w:rPr>
           <w:rFonts w:ascii="Times New Roman" w:eastAsia="Times New Roman" w:hAnsi="Times New Roman" w:cs="Times New Roman"/>
           <w:lang w:val="en-US"/>
         </w:rPr>
-        <w:t xml:space="preserve"> </w:t>
-      </w:r>
-      <w:proofErr w:type="spellStart"/>
+        <w:t>Eficiente</w:t>
+      </w:r>
+      <w:proofErr w:type="spellEnd"/>
       <w:r>
         <w:rPr>
           <w:rFonts w:ascii="Times New Roman" w:eastAsia="Times New Roman" w:hAnsi="Times New Roman" w:cs="Times New Roman"/>
           <w:lang w:val="en-US"/>
         </w:rPr>
-        <w:t>Eficiente</w:t>
-      </w:r>
-      <w:proofErr w:type="spellEnd"/>
+        <w:t xml:space="preserve"> de </w:t>
+      </w:r>
+      <w:proofErr w:type="spellStart"/>
       <w:r>
         <w:rPr>
           <w:rFonts w:ascii="Times New Roman" w:eastAsia="Times New Roman" w:hAnsi="Times New Roman" w:cs="Times New Roman"/>
           <w:lang w:val="en-US"/>
         </w:rPr>
-        <w:t xml:space="preserve"> de </w:t>
-      </w:r>
-      <w:proofErr w:type="spellStart"/>
+        <w:t>Recursos</w:t>
+      </w:r>
+      <w:proofErr w:type="spellEnd"/>
       <w:r>
         <w:rPr>
           <w:rFonts w:ascii="Times New Roman" w:eastAsia="Times New Roman" w:hAnsi="Times New Roman" w:cs="Times New Roman"/>
           <w:lang w:val="en-US"/>
         </w:rPr>
-        <w:t>Recursos</w:t>
-      </w:r>
-      <w:proofErr w:type="spellEnd"/>
-      <w:r>
-        <w:rPr>
-          <w:rFonts w:ascii="Times New Roman" w:eastAsia="Times New Roman" w:hAnsi="Times New Roman" w:cs="Times New Roman"/>
-          <w:lang w:val="en-US"/>
-        </w:rPr>
         <w:t>:</w:t>
       </w:r>
     </w:p>
@@ -2952,14 +3083,7 @@
         <w:rPr>
           <w:rFonts w:ascii="Times New Roman" w:eastAsia="Times New Roman" w:hAnsi="Times New Roman" w:cs="Times New Roman"/>
         </w:rPr>
-        <w:t xml:space="preserve"> (tasa de procesamiento) de la CPU. Mientras un enfoque secuencial mantiene un uso de CPU bajo (un solo núcleo al 100%), la solución paralela busca saturar de manera controlada los recursos disponibles para terminar el trabajo </w:t>
-      </w:r>
-      <w:r>
-        <w:rPr>
-          <w:rFonts w:ascii="Times New Roman" w:eastAsia="Times New Roman" w:hAnsi="Times New Roman" w:cs="Times New Roman"/>
-        </w:rPr>
-        <w:lastRenderedPageBreak/>
-        <w:t>lo antes posible, lo cual es ideal para tareas intensivas en CPU (CPU-</w:t>
+        <w:t xml:space="preserve"> (tasa de procesamiento) de la CPU. Mientras un enfoque secuencial mantiene un uso de CPU bajo (un solo núcleo al 100%), la solución paralela busca saturar de manera controlada los recursos disponibles para terminar el trabajo lo antes posible, lo cual es ideal para tareas intensivas en CPU (CPU-</w:t>
       </w:r>
       <w:proofErr w:type="spellStart"/>
       <w:r>
@@ -3021,39 +3145,7 @@
         <w:rPr>
           <w:rFonts w:ascii="Times New Roman" w:eastAsia="Times New Roman" w:hAnsi="Times New Roman" w:cs="Times New Roman"/>
         </w:rPr>
-        <w:t xml:space="preserve">Para la implementación nos enfocamos en una estructura simple para que todo el proyecto se entendiera bien. La lógica principal quedó dentro de la clase </w:t>
-      </w:r>
-      <w:r>
-        <w:rPr>
-          <w:rFonts w:ascii="Times New Roman" w:eastAsia="Times New Roman" w:hAnsi="Times New Roman" w:cs="Times New Roman"/>
-        </w:rPr>
-        <w:t>Analizador</w:t>
-      </w:r>
-      <w:r>
-        <w:rPr>
-          <w:rFonts w:ascii="Times New Roman" w:eastAsia="Times New Roman" w:hAnsi="Times New Roman" w:cs="Times New Roman"/>
-        </w:rPr>
-        <w:t xml:space="preserve">, que es la que se encarga de leer los archivos, medir tiempos y llamar tanto a la parte secuencial como a la parte paralela. La clase </w:t>
-      </w:r>
-      <w:r>
-        <w:rPr>
-          <w:rFonts w:ascii="Times New Roman" w:eastAsia="Times New Roman" w:hAnsi="Times New Roman" w:cs="Times New Roman"/>
-        </w:rPr>
-        <w:t>Resultado</w:t>
-      </w:r>
-      <w:r>
-        <w:rPr>
-          <w:rFonts w:ascii="Times New Roman" w:eastAsia="Times New Roman" w:hAnsi="Times New Roman" w:cs="Times New Roman"/>
-        </w:rPr>
-        <w:t xml:space="preserve"> solo almacena los datos que vamos obteniendo: líneas, palabras, frecuencias</w:t>
-      </w:r>
-      <w:bookmarkStart w:id="0" w:name="_GoBack"/>
-      <w:bookmarkEnd w:id="0"/>
-      <w:r>
-        <w:rPr>
-          <w:rFonts w:ascii="Times New Roman" w:eastAsia="Times New Roman" w:hAnsi="Times New Roman" w:cs="Times New Roman"/>
-        </w:rPr>
-        <w:t xml:space="preserve"> y algunas métricas internas del paralelismo.</w:t>
+        <w:t>Para la implementación nos enfocamos en una estructura simple para que todo el proyecto se entendiera bien. La lógica principal quedó dentro de la clase Analizador, que es la que se encarga de leer los archivos, medir tiempos y llamar tanto a la parte secuencial como a la parte paralela. La clase Resultado solo almacena los datos que vamos obteniendo: líneas, palabras, frecuencias y algunas métricas internas del paralelismo.</w:t>
       </w:r>
     </w:p>
     <w:p>
@@ -3168,6 +3260,7 @@
           <w:szCs w:val="27"/>
           <w:lang w:val="es-419"/>
         </w:rPr>
+        <w:lastRenderedPageBreak/>
         <w:t>8. Conclusiones — Yeison Castillo</w:t>
       </w:r>
     </w:p>
@@ -3208,19 +3301,7 @@
         <w:rPr>
           <w:rFonts w:ascii="Times New Roman" w:eastAsia="Times New Roman" w:hAnsi="Times New Roman" w:cs="Times New Roman"/>
         </w:rPr>
-        <w:t xml:space="preserve">Trabajar con recursividad y tareas me ayudó a entender mejor cómo se van creando los niveles y cómo se debe manejar la unión de resultados para no perder datos. El método que hice, </w:t>
-      </w:r>
-      <w:r>
-        <w:rPr>
-          <w:rFonts w:ascii="Times New Roman" w:eastAsia="Times New Roman" w:hAnsi="Times New Roman" w:cs="Times New Roman"/>
-        </w:rPr>
-        <w:t>Combinar</w:t>
-      </w:r>
-      <w:r>
-        <w:rPr>
-          <w:rFonts w:ascii="Times New Roman" w:eastAsia="Times New Roman" w:hAnsi="Times New Roman" w:cs="Times New Roman"/>
-        </w:rPr>
-        <w:t xml:space="preserve">, fue clave para esto, porque es el que asegura que todo lo que se procesó de forma separada </w:t>
+        <w:t xml:space="preserve">Trabajar con recursividad y tareas me ayudó a entender mejor cómo se van creando los niveles y cómo se debe manejar la unión de resultados para no perder datos. El método que hice, Combinar, fue clave para esto, porque es el que asegura que todo lo que se procesó de forma separada </w:t>
       </w:r>
       <w:proofErr w:type="gramStart"/>
       <w:r>
@@ -3247,34 +3328,19 @@
         <w:rPr>
           <w:rFonts w:ascii="Times New Roman" w:eastAsia="Times New Roman" w:hAnsi="Times New Roman" w:cs="Times New Roman"/>
         </w:rPr>
-        <w:t xml:space="preserve">Otra parte importante fue el trabajo en equipo. Cada uno tenía una responsabilidad distinta, y al final hubo que coordinar para que todas las partes encajaran. También aprendimos a manejar </w:t>
-      </w:r>
-      <w:proofErr w:type="spellStart"/>
-      <w:r>
-        <w:rPr>
-          <w:rFonts w:ascii="Times New Roman" w:eastAsia="Times New Roman" w:hAnsi="Times New Roman" w:cs="Times New Roman"/>
-        </w:rPr>
-        <w:t>Git</w:t>
-      </w:r>
-      <w:proofErr w:type="spellEnd"/>
-      <w:r>
-        <w:rPr>
-          <w:rFonts w:ascii="Times New Roman" w:eastAsia="Times New Roman" w:hAnsi="Times New Roman" w:cs="Times New Roman"/>
-        </w:rPr>
-        <w:t xml:space="preserve"> de forma más ordenada para evitar conflictos y asegurar que cada versión compilara sin errores.</w:t>
-      </w:r>
-    </w:p>
-    <w:p>
-      <w:pPr>
-        <w:rPr>
-          <w:rFonts w:ascii="Times New Roman" w:eastAsia="Times New Roman" w:hAnsi="Times New Roman" w:cs="Times New Roman"/>
-        </w:rPr>
-      </w:pPr>
-      <w:r>
-        <w:rPr>
-          <w:rFonts w:ascii="Times New Roman" w:eastAsia="Times New Roman" w:hAnsi="Times New Roman" w:cs="Times New Roman"/>
-        </w:rPr>
-        <w:lastRenderedPageBreak/>
+        <w:t>Otra parte importante fue el trabajo en equipo. Cada uno tenía una responsabilidad distinta, y al final hubo que coordinar para que todas las partes encajaran. También aprendimos a manejar Git de forma más ordenada para evitar conflictos y asegurar que cada versión compilara sin errores.</w:t>
+      </w:r>
+    </w:p>
+    <w:p>
+      <w:pPr>
+        <w:rPr>
+          <w:rFonts w:ascii="Times New Roman" w:eastAsia="Times New Roman" w:hAnsi="Times New Roman" w:cs="Times New Roman"/>
+        </w:rPr>
+      </w:pPr>
+      <w:r>
+        <w:rPr>
+          <w:rFonts w:ascii="Times New Roman" w:eastAsia="Times New Roman" w:hAnsi="Times New Roman" w:cs="Times New Roman"/>
+        </w:rPr>
         <w:t>Como posible mejora, más adelante se podría probar dividir el texto en más de dos partes o cambiar el tamaño de los bloques para ver si mejora el rendimiento. En general, el proyecto nos permitió aplicar lo que vimos en clase y entender mejor cómo aprovechar varios núcleos para resolver un problema real de análisis de texto.</w:t>
       </w:r>
     </w:p>
@@ -3297,7 +3363,7 @@
 </file>
 
 <file path=word/numbering.xml><?xml version="1.0" encoding="utf-8"?>
-<w:numbering xmlns:wpc="http://schemas.microsoft.com/office/word/2010/wordprocessingCanvas" xmlns:cx="http://schemas.microsoft.com/office/drawing/2014/chartex" xmlns:mc="http://schemas.openxmlformats.org/markup-compatibility/2006" xmlns:o="urn:schemas-microsoft-com:office:office" xmlns:r="http://schemas.openxmlformats.org/officeDocument/2006/relationships" xmlns:m="http://schemas.openxmlformats.org/officeDocument/2006/math" xmlns:v="urn:schemas-microsoft-com:vml" xmlns:wp14="http://schemas.microsoft.com/office/word/2010/wordprocessingDrawing" xmlns:wp="http://schemas.openxmlformats.org/drawingml/2006/wordprocessingDrawing" xmlns:w10="urn:schemas-microsoft-com:office:word" xmlns:w="http://schemas.openxmlformats.org/wordprocessingml/2006/main" xmlns:w14="http://schemas.microsoft.com/office/word/2010/wordml" xmlns:w15="http://schemas.microsoft.com/office/word/2012/wordml" xmlns:w16se="http://schemas.microsoft.com/office/word/2015/wordml/symex" xmlns:wpg="http://schemas.microsoft.com/office/word/2010/wordprocessingGroup" xmlns:wpi="http://schemas.microsoft.com/office/word/2010/wordprocessingInk" xmlns:wne="http://schemas.microsoft.com/office/word/2006/wordml" xmlns:wps="http://schemas.microsoft.com/office/word/2010/wordprocessingShape" mc:Ignorable="w14 w15 w16se wp14">
+<w:numbering xmlns:wpc="http://schemas.microsoft.com/office/word/2010/wordprocessingCanvas" xmlns:cx="http://schemas.microsoft.com/office/drawing/2014/chartex" xmlns:cx1="http://schemas.microsoft.com/office/drawing/2015/9/8/chartex" xmlns:cx2="http://schemas.microsoft.com/office/drawing/2015/10/21/chartex" xmlns:cx3="http://schemas.microsoft.com/office/drawing/2016/5/9/chartex" xmlns:cx4="http://schemas.microsoft.com/office/drawing/2016/5/10/chartex" xmlns:cx5="http://schemas.microsoft.com/office/drawing/2016/5/11/chartex" xmlns:cx6="http://schemas.microsoft.com/office/drawing/2016/5/12/chartex" xmlns:cx7="http://schemas.microsoft.com/office/drawing/2016/5/13/chartex" xmlns:cx8="http://schemas.microsoft.com/office/drawing/2016/5/14/chartex" xmlns:mc="http://schemas.openxmlformats.org/markup-compatibility/2006" xmlns:aink="http://schemas.microsoft.com/office/drawing/2016/ink" xmlns:am3d="http://schemas.microsoft.com/office/drawing/2017/model3d" xmlns:o="urn:schemas-microsoft-com:office:office" xmlns:oel="http://schemas.microsoft.com/office/2019/extlst" xmlns:r="http://schemas.openxmlformats.org/officeDocument/2006/relationships" xmlns:m="http://schemas.openxmlformats.org/officeDocument/2006/math" xmlns:v="urn:schemas-microsoft-com:vml" xmlns:wp14="http://schemas.microsoft.com/office/word/2010/wordprocessingDrawing" xmlns:wp="http://schemas.openxmlformats.org/drawingml/2006/wordprocessingDrawing" xmlns:w10="urn:schemas-microsoft-com:office:word" xmlns:w="http://schemas.openxmlformats.org/wordprocessingml/2006/main" xmlns:w14="http://schemas.microsoft.com/office/word/2010/wordml" xmlns:w15="http://schemas.microsoft.com/office/word/2012/wordml" xmlns:w16cex="http://schemas.microsoft.com/office/word/2018/wordml/cex" xmlns:w16cid="http://schemas.microsoft.com/office/word/2016/wordml/cid" xmlns:w16="http://schemas.microsoft.com/office/word/2018/wordml" xmlns:w16du="http://schemas.microsoft.com/office/word/2023/wordml/word16du" xmlns:w16sdtdh="http://schemas.microsoft.com/office/word/2020/wordml/sdtdatahash" xmlns:w16sdtfl="http://schemas.microsoft.com/office/word/2024/wordml/sdtformatlock" xmlns:w16se="http://schemas.microsoft.com/office/word/2015/wordml/symex" xmlns:wpg="http://schemas.microsoft.com/office/word/2010/wordprocessingGroup" xmlns:wpi="http://schemas.microsoft.com/office/word/2010/wordprocessingInk" xmlns:wne="http://schemas.microsoft.com/office/word/2006/wordml" xmlns:wps="http://schemas.microsoft.com/office/word/2010/wordprocessingShape" mc:Ignorable="w14 w15 w16se w16cid w16 w16cex w16sdtdh w16sdtfl w16du wp14">
   <w:abstractNum w:abstractNumId="0" w15:restartNumberingAfterBreak="0">
     <w:nsid w:val="165B5157"/>
     <w:multiLevelType w:val="multilevel"/>
@@ -3673,20 +3739,20 @@
       </w:rPr>
     </w:lvl>
   </w:abstractNum>
-  <w:num w:numId="1">
+  <w:num w:numId="1" w16cid:durableId="10496882">
     <w:abstractNumId w:val="1"/>
   </w:num>
-  <w:num w:numId="2">
+  <w:num w:numId="2" w16cid:durableId="1100028973">
     <w:abstractNumId w:val="2"/>
   </w:num>
-  <w:num w:numId="3">
+  <w:num w:numId="3" w16cid:durableId="778793521">
     <w:abstractNumId w:val="0"/>
   </w:num>
 </w:numbering>
 </file>
 
 <file path=word/styles.xml><?xml version="1.0" encoding="utf-8"?>
-<w:styles xmlns:mc="http://schemas.openxmlformats.org/markup-compatibility/2006" xmlns:r="http://schemas.openxmlformats.org/officeDocument/2006/relationships" xmlns:w="http://schemas.openxmlformats.org/wordprocessingml/2006/main" xmlns:w14="http://schemas.microsoft.com/office/word/2010/wordml" xmlns:w15="http://schemas.microsoft.com/office/word/2012/wordml" xmlns:w16se="http://schemas.microsoft.com/office/word/2015/wordml/symex" mc:Ignorable="w14 w15 w16se">
+<w:styles xmlns:mc="http://schemas.openxmlformats.org/markup-compatibility/2006" xmlns:r="http://schemas.openxmlformats.org/officeDocument/2006/relationships" xmlns:w="http://schemas.openxmlformats.org/wordprocessingml/2006/main" xmlns:w14="http://schemas.microsoft.com/office/word/2010/wordml" xmlns:w15="http://schemas.microsoft.com/office/word/2012/wordml" xmlns:w16cex="http://schemas.microsoft.com/office/word/2018/wordml/cex" xmlns:w16cid="http://schemas.microsoft.com/office/word/2016/wordml/cid" xmlns:w16="http://schemas.microsoft.com/office/word/2018/wordml" xmlns:w16du="http://schemas.microsoft.com/office/word/2023/wordml/word16du" xmlns:w16sdtdh="http://schemas.microsoft.com/office/word/2020/wordml/sdtdatahash" xmlns:w16sdtfl="http://schemas.microsoft.com/office/word/2024/wordml/sdtformatlock" xmlns:w16se="http://schemas.microsoft.com/office/word/2015/wordml/symex" mc:Ignorable="w14 w15 w16se w16cid w16 w16cex w16sdtdh w16sdtfl w16du">
   <w:docDefaults>
     <w:rPrDefault>
       <w:rPr>
@@ -3702,7 +3768,7 @@
       </w:pPr>
     </w:pPrDefault>
   </w:docDefaults>
-  <w:latentStyles w:defLockedState="0" w:defUIPriority="99" w:defSemiHidden="0" w:defUnhideWhenUsed="0" w:defQFormat="0" w:count="371">
+  <w:latentStyles w:defLockedState="0" w:defUIPriority="99" w:defSemiHidden="0" w:defUnhideWhenUsed="0" w:defQFormat="0" w:count="376">
     <w:lsdException w:name="Normal" w:uiPriority="0" w:qFormat="1"/>
     <w:lsdException w:name="heading 1" w:uiPriority="9" w:qFormat="1"/>
     <w:lsdException w:name="heading 2" w:semiHidden="1" w:uiPriority="9" w:unhideWhenUsed="1" w:qFormat="1"/>
@@ -4074,12 +4140,17 @@
     <w:lsdException w:name="List Table 5 Dark Accent 6" w:uiPriority="50"/>
     <w:lsdException w:name="List Table 6 Colorful Accent 6" w:uiPriority="51"/>
     <w:lsdException w:name="List Table 7 Colorful Accent 6" w:uiPriority="52"/>
+    <w:lsdException w:name="Mention" w:semiHidden="1" w:unhideWhenUsed="1"/>
+    <w:lsdException w:name="Smart Hyperlink" w:semiHidden="1" w:unhideWhenUsed="1"/>
+    <w:lsdException w:name="Hashtag" w:semiHidden="1" w:unhideWhenUsed="1"/>
+    <w:lsdException w:name="Unresolved Mention" w:semiHidden="1" w:unhideWhenUsed="1"/>
+    <w:lsdException w:name="Smart Link" w:semiHidden="1" w:unhideWhenUsed="1"/>
   </w:latentStyles>
   <w:style w:type="paragraph" w:default="1" w:styleId="Normal">
     <w:name w:val="Normal"/>
     <w:qFormat/>
   </w:style>
-  <w:style w:type="paragraph" w:styleId="Ttulo1">
+  <w:style w:type="paragraph" w:styleId="Heading1">
     <w:name w:val="heading 1"/>
     <w:basedOn w:val="Normal"/>
     <w:next w:val="Normal"/>
@@ -4099,11 +4170,11 @@
       <w:szCs w:val="40"/>
     </w:rPr>
   </w:style>
-  <w:style w:type="paragraph" w:styleId="Ttulo2">
+  <w:style w:type="paragraph" w:styleId="Heading2">
     <w:name w:val="heading 2"/>
     <w:basedOn w:val="Normal"/>
     <w:next w:val="Normal"/>
-    <w:link w:val="Ttulo2Car"/>
+    <w:link w:val="Heading2Char"/>
     <w:uiPriority w:val="9"/>
     <w:semiHidden/>
     <w:unhideWhenUsed/>
@@ -4122,11 +4193,11 @@
       <w:szCs w:val="26"/>
     </w:rPr>
   </w:style>
-  <w:style w:type="paragraph" w:styleId="Ttulo3">
+  <w:style w:type="paragraph" w:styleId="Heading3">
     <w:name w:val="heading 3"/>
     <w:basedOn w:val="Normal"/>
     <w:next w:val="Normal"/>
-    <w:link w:val="Ttulo3Car"/>
+    <w:link w:val="Heading3Char"/>
     <w:uiPriority w:val="9"/>
     <w:semiHidden/>
     <w:unhideWhenUsed/>
@@ -4143,11 +4214,11 @@
       <w:color w:val="0A2F40" w:themeColor="accent1" w:themeShade="7F"/>
     </w:rPr>
   </w:style>
-  <w:style w:type="paragraph" w:styleId="Ttulo4">
+  <w:style w:type="paragraph" w:styleId="Heading4">
     <w:name w:val="heading 4"/>
     <w:basedOn w:val="Normal"/>
     <w:next w:val="Normal"/>
-    <w:link w:val="Ttulo4Car"/>
+    <w:link w:val="Heading4Char"/>
     <w:uiPriority w:val="9"/>
     <w:semiHidden/>
     <w:unhideWhenUsed/>
@@ -4166,13 +4237,13 @@
       <w:color w:val="0F4761" w:themeColor="accent1" w:themeShade="BF"/>
     </w:rPr>
   </w:style>
-  <w:style w:type="character" w:default="1" w:styleId="Fuentedeprrafopredeter">
+  <w:style w:type="character" w:default="1" w:styleId="DefaultParagraphFont">
     <w:name w:val="Default Paragraph Font"/>
     <w:uiPriority w:val="1"/>
     <w:semiHidden/>
     <w:unhideWhenUsed/>
   </w:style>
-  <w:style w:type="table" w:default="1" w:styleId="Tablanormal">
+  <w:style w:type="table" w:default="1" w:styleId="TableNormal">
     <w:name w:val="Normal Table"/>
     <w:uiPriority w:val="99"/>
     <w:semiHidden/>
@@ -4187,13 +4258,13 @@
       </w:tblCellMar>
     </w:tblPr>
   </w:style>
-  <w:style w:type="numbering" w:default="1" w:styleId="Sinlista">
+  <w:style w:type="numbering" w:default="1" w:styleId="NoList">
     <w:name w:val="No List"/>
     <w:uiPriority w:val="99"/>
     <w:semiHidden/>
     <w:unhideWhenUsed/>
   </w:style>
-  <w:style w:type="paragraph" w:styleId="Prrafodelista">
+  <w:style w:type="paragraph" w:styleId="ListParagraph">
     <w:name w:val="List Paragraph"/>
     <w:basedOn w:val="Normal"/>
     <w:uiPriority w:val="34"/>
@@ -4204,10 +4275,10 @@
       <w:contextualSpacing/>
     </w:pPr>
   </w:style>
-  <w:style w:type="character" w:customStyle="1" w:styleId="Ttulo3Car">
-    <w:name w:val="Título 3 Car"/>
-    <w:basedOn w:val="Fuentedeprrafopredeter"/>
-    <w:link w:val="Ttulo3"/>
+  <w:style w:type="character" w:customStyle="1" w:styleId="Heading3Char">
+    <w:name w:val="Heading 3 Char"/>
+    <w:basedOn w:val="DefaultParagraphFont"/>
+    <w:link w:val="Heading3"/>
     <w:uiPriority w:val="9"/>
     <w:semiHidden/>
     <w:rsid w:val="003A1469"/>
@@ -4216,10 +4287,10 @@
       <w:color w:val="0A2F40" w:themeColor="accent1" w:themeShade="7F"/>
     </w:rPr>
   </w:style>
-  <w:style w:type="character" w:customStyle="1" w:styleId="Ttulo4Car">
-    <w:name w:val="Título 4 Car"/>
-    <w:basedOn w:val="Fuentedeprrafopredeter"/>
-    <w:link w:val="Ttulo4"/>
+  <w:style w:type="character" w:customStyle="1" w:styleId="Heading4Char">
+    <w:name w:val="Heading 4 Char"/>
+    <w:basedOn w:val="DefaultParagraphFont"/>
+    <w:link w:val="Heading4"/>
     <w:uiPriority w:val="9"/>
     <w:semiHidden/>
     <w:rsid w:val="003A1469"/>
@@ -4230,10 +4301,10 @@
       <w:color w:val="0F4761" w:themeColor="accent1" w:themeShade="BF"/>
     </w:rPr>
   </w:style>
-  <w:style w:type="character" w:customStyle="1" w:styleId="Ttulo2Car">
-    <w:name w:val="Título 2 Car"/>
-    <w:basedOn w:val="Fuentedeprrafopredeter"/>
-    <w:link w:val="Ttulo2"/>
+  <w:style w:type="character" w:customStyle="1" w:styleId="Heading2Char">
+    <w:name w:val="Heading 2 Char"/>
+    <w:basedOn w:val="DefaultParagraphFont"/>
+    <w:link w:val="Heading2"/>
     <w:uiPriority w:val="9"/>
     <w:semiHidden/>
     <w:rsid w:val="004D7063"/>
@@ -4244,9 +4315,9 @@
       <w:szCs w:val="26"/>
     </w:rPr>
   </w:style>
-  <w:style w:type="character" w:styleId="Textoennegrita">
+  <w:style w:type="character" w:styleId="Strong">
     <w:name w:val="Strong"/>
-    <w:basedOn w:val="Fuentedeprrafopredeter"/>
+    <w:basedOn w:val="DefaultParagraphFont"/>
     <w:uiPriority w:val="22"/>
     <w:qFormat/>
     <w:rsid w:val="00290244"/>
@@ -4270,9 +4341,9 @@
       <w:lang w:val="es-DO" w:eastAsia="es-DO"/>
     </w:rPr>
   </w:style>
-  <w:style w:type="character" w:styleId="nfasis">
+  <w:style w:type="character" w:styleId="Emphasis">
     <w:name w:val="Emphasis"/>
-    <w:basedOn w:val="Fuentedeprrafopredeter"/>
+    <w:basedOn w:val="DefaultParagraphFont"/>
     <w:uiPriority w:val="20"/>
     <w:qFormat/>
     <w:rsid w:val="00290244"/>
@@ -4281,9 +4352,9 @@
       <w:iCs/>
     </w:rPr>
   </w:style>
-  <w:style w:type="character" w:styleId="CdigoHTML">
+  <w:style w:type="character" w:styleId="HTMLCode">
     <w:name w:val="HTML Code"/>
-    <w:basedOn w:val="Fuentedeprrafopredeter"/>
+    <w:basedOn w:val="DefaultParagraphFont"/>
     <w:uiPriority w:val="99"/>
     <w:semiHidden/>
     <w:unhideWhenUsed/>

</xml_diff>